<commit_message>
update instructions, but still unfinished...
</commit_message>
<xml_diff>
--- a/README.docx
+++ b/README.docx
@@ -4,49 +4,255 @@
   <w:body>
     <w:p>
       <w:pPr>
-        <w:pStyle w:val="Heading1"/>
-      </w:pPr>
-      <w:bookmarkStart w:id="20" w:name="ieshtste"/>
-      <w:r>
-        <w:t xml:space="preserve">IESHTSTE</w:t>
-      </w:r>
-      <w:bookmarkEnd w:id="20"/>
+        <w:pStyle w:val="Title"/>
+      </w:pPr>
+      <w:r>
+        <w:t xml:space="preserve">Intructions</w:t>
+      </w:r>
+      <w:r>
+        <w:t xml:space="preserve"> </w:t>
+      </w:r>
+      <w:r>
+        <w:t xml:space="preserve">for</w:t>
+      </w:r>
+      <w:r>
+        <w:t xml:space="preserve"> </w:t>
+      </w:r>
+      <w:r>
+        <w:t xml:space="preserve">extracting</w:t>
+      </w:r>
+      <w:r>
+        <w:t xml:space="preserve"> </w:t>
+      </w:r>
+      <w:r>
+        <w:t xml:space="preserve">sequences</w:t>
+      </w:r>
+      <w:r>
+        <w:t xml:space="preserve"> </w:t>
+      </w:r>
+      <w:r>
+        <w:t xml:space="preserve">from</w:t>
+      </w:r>
+      <w:r>
+        <w:t xml:space="preserve"> </w:t>
+      </w:r>
+      <w:r>
+        <w:t xml:space="preserve">HTS</w:t>
+      </w:r>
+      <w:r>
+        <w:t xml:space="preserve"> </w:t>
+      </w:r>
+      <w:r>
+        <w:t xml:space="preserve">target</w:t>
+      </w:r>
+      <w:r>
+        <w:t xml:space="preserve"> </w:t>
+      </w:r>
+      <w:r>
+        <w:t xml:space="preserve">enrichment</w:t>
+      </w:r>
+      <w:r>
+        <w:t xml:space="preserve"> </w:t>
+      </w:r>
+      <w:r>
+        <w:t xml:space="preserve">reads</w:t>
+      </w:r>
+    </w:p>
+    <w:p>
+      <w:pPr>
+        <w:pStyle w:val="Author"/>
+      </w:pPr>
+      <w:r>
+        <w:t xml:space="preserve">Miao</w:t>
+      </w:r>
+      <w:r>
+        <w:t xml:space="preserve"> </w:t>
+      </w:r>
+      <w:r>
+        <w:t xml:space="preserve">Sun</w:t>
+      </w:r>
+      <w:r>
+        <w:t xml:space="preserve"> </w:t>
+      </w:r>
+      <w:r>
+        <w:t xml:space="preserve">(</w:t>
+      </w:r>
+      <w:r>
+        <w:t xml:space="preserve"> </w:t>
+      </w:r>
+      <w:r>
+        <w:rPr>
+          <w:i/>
+        </w:rPr>
+        <w:t xml:space="preserve">cactusresponsible[AT]gmail.com</w:t>
+      </w:r>
+      <w:r>
+        <w:t xml:space="preserve">)</w:t>
+      </w:r>
+    </w:p>
+    <w:p>
+      <w:pPr>
+        <w:pStyle w:val="Date"/>
+      </w:pPr>
+      <w:r>
+        <w:t xml:space="preserve">July</w:t>
+      </w:r>
+      <w:r>
+        <w:t xml:space="preserve"> </w:t>
+      </w:r>
+      <w:r>
+        <w:t xml:space="preserve">16,</w:t>
+      </w:r>
+      <w:r>
+        <w:t xml:space="preserve"> </w:t>
+      </w:r>
+      <w:r>
+        <w:t xml:space="preserve">2019</w:t>
+      </w:r>
+    </w:p>
+    <w:p>
+      <w:pPr>
+        <w:pStyle w:val="FirstParagraph"/>
+      </w:pPr>
+      <w:r>
+        <w:rPr>
+          <w:b/>
+          <w:i/>
+        </w:rPr>
+        <w:t xml:space="preserve">This page is used to document steps of processing target enrichment reads from raw reads all the way down to phylogenetic tree reconstruction.</w:t>
+      </w:r>
+    </w:p>
+    <w:p>
+      <w:pPr>
+        <w:pStyle w:val="BodyText"/>
+      </w:pPr>
+      <w:r>
+        <w:rPr>
+          <w:i/>
+        </w:rPr>
+        <w:t xml:space="preserve">Most scripts used here are wrotten in bash/shell and R</w:t>
+      </w:r>
+    </w:p>
+    <w:p>
+      <w:pPr>
+        <w:pStyle w:val="BodyText"/>
+      </w:pPr>
+      <w:r>
+        <w:rPr>
+          <w:i/>
+        </w:rPr>
+        <w:t xml:space="preserve">I also made some assumptions that:</w:t>
+      </w:r>
+    </w:p>
+    <w:p>
+      <w:pPr>
+        <w:numPr>
+          <w:numId w:val="1001"/>
+          <w:ilvl w:val="0"/>
+        </w:numPr>
+      </w:pPr>
+      <w:r>
+        <w:t xml:space="preserve">You are working on</w:t>
+      </w:r>
+      <w:r>
+        <w:t xml:space="preserve"> </w:t>
+      </w:r>
+      <w:hyperlink r:id="rId20">
+        <w:r>
+          <w:rPr>
+            <w:rStyle w:val="Hyperlink"/>
+          </w:rPr>
+          <w:t xml:space="preserve">HiPerGator</w:t>
+        </w:r>
+      </w:hyperlink>
+      <w:r>
+        <w:t xml:space="preserve"> </w:t>
+      </w:r>
+      <w:r>
+        <w:t xml:space="preserve">at Uiversity of Florida</w:t>
+      </w:r>
+    </w:p>
+    <w:p>
+      <w:pPr>
+        <w:numPr>
+          <w:numId w:val="1001"/>
+          <w:ilvl w:val="0"/>
+        </w:numPr>
+      </w:pPr>
+      <w:r>
+        <w:t xml:space="preserve">I applied the same rule to name our files and your file tree is the same as mine (see below)</w:t>
+      </w:r>
+    </w:p>
+    <w:p>
+      <w:pPr>
+        <w:numPr>
+          <w:numId w:val="1001"/>
+          <w:ilvl w:val="0"/>
+        </w:numPr>
+      </w:pPr>
+      <w:r>
+        <w:t xml:space="preserve">Using</w:t>
+      </w:r>
+      <w:r>
+        <w:t xml:space="preserve"> </w:t>
+      </w:r>
+      <w:hyperlink r:id="rId21">
+        <w:r>
+          <w:rPr>
+            <w:rStyle w:val="Hyperlink"/>
+          </w:rPr>
+          <w:t xml:space="preserve">Universal Probe Set for Targeted Sequencing of 353 Nuclear Genes</w:t>
+        </w:r>
+      </w:hyperlink>
     </w:p>
     <w:p>
       <w:pPr>
         <w:pStyle w:val="Heading3"/>
       </w:pPr>
-      <w:bookmarkStart w:id="21" w:name="X3ffb8fb006a222016f3edb2e0c146e2ac12c85c"/>
-      <w:r>
-        <w:rPr>
-          <w:b/>
-          <w:i/>
-        </w:rPr>
-        <w:t xml:space="preserve">Intructions for extracting sequences from HTS target enrichment reads</w:t>
-      </w:r>
-      <w:bookmarkEnd w:id="21"/>
+      <w:bookmarkStart w:id="22" w:name="geeral-workingflow"/>
+      <w:r>
+        <w:t xml:space="preserve">Geeral workingflow</w:t>
+      </w:r>
+      <w:bookmarkEnd w:id="22"/>
+    </w:p>
+    <w:p>
+      <w:pPr>
+        <w:pStyle w:val="FirstParagraph"/>
+      </w:pPr>
+      <w:r>
+        <w:rPr>
+          <w:i/>
+        </w:rPr>
+        <w:t xml:space="preserve">need to addin a workingflow diagram</w:t>
+      </w:r>
+      <w:r>
+        <w:rPr>
+          <w:i/>
+        </w:rPr>
+        <w:t xml:space="preserve"> </w:t>
+      </w:r>
     </w:p>
     <w:p>
       <w:pPr>
         <w:pStyle w:val="Heading2"/>
       </w:pPr>
-      <w:bookmarkStart w:id="22" w:name="data"/>
+      <w:bookmarkStart w:id="23" w:name="data"/>
       <w:r>
         <w:t xml:space="preserve">Data</w:t>
       </w:r>
-      <w:bookmarkEnd w:id="22"/>
+      <w:bookmarkEnd w:id="23"/>
     </w:p>
     <w:p>
       <w:pPr>
         <w:pStyle w:val="FirstParagraph"/>
       </w:pPr>
       <w:r>
-        <w:t xml:space="preserve">This batch was generated by</w:t>
-      </w:r>
-      <w:r>
-        <w:t xml:space="preserve"> </w:t>
-      </w:r>
-      <w:hyperlink r:id="rId23">
+        <w:t xml:space="preserve">The data used in this instruction was generated by</w:t>
+      </w:r>
+      <w:r>
+        <w:t xml:space="preserve"> </w:t>
+      </w:r>
+      <w:hyperlink r:id="rId24">
         <w:r>
           <w:rPr>
             <w:rStyle w:val="Hyperlink"/>
@@ -107,7 +313,7 @@
     <w:p>
       <w:pPr>
         <w:numPr>
-          <w:numId w:val="1001"/>
+          <w:numId w:val="1002"/>
           <w:ilvl w:val="0"/>
         </w:numPr>
       </w:pPr>
@@ -118,7 +324,7 @@
     <w:p>
       <w:pPr>
         <w:numPr>
-          <w:numId w:val="1001"/>
+          <w:numId w:val="1002"/>
           <w:ilvl w:val="0"/>
         </w:numPr>
       </w:pPr>
@@ -156,7 +362,7 @@
     <w:p>
       <w:pPr>
         <w:numPr>
-          <w:numId w:val="1002"/>
+          <w:numId w:val="1003"/>
           <w:ilvl w:val="1"/>
         </w:numPr>
       </w:pPr>
@@ -167,7 +373,7 @@
     <w:p>
       <w:pPr>
         <w:numPr>
-          <w:numId w:val="1002"/>
+          <w:numId w:val="1003"/>
           <w:ilvl w:val="1"/>
         </w:numPr>
       </w:pPr>
@@ -179,11 +385,11 @@
       <w:pPr>
         <w:pStyle w:val="Heading2"/>
       </w:pPr>
-      <w:bookmarkStart w:id="24" w:name="assembly-methods"/>
+      <w:bookmarkStart w:id="25" w:name="assembly-methods"/>
       <w:r>
         <w:t xml:space="preserve">Assembly methods</w:t>
       </w:r>
-      <w:bookmarkEnd w:id="24"/>
+      <w:bookmarkEnd w:id="25"/>
     </w:p>
     <w:p>
       <w:pPr>
@@ -197,7 +403,7 @@
       <w:pPr>
         <w:pStyle w:val="Compact"/>
         <w:numPr>
-          <w:numId w:val="1003"/>
+          <w:numId w:val="1004"/>
           <w:ilvl w:val="0"/>
         </w:numPr>
       </w:pPr>
@@ -209,7 +415,7 @@
       <w:pPr>
         <w:pStyle w:val="FirstParagraph"/>
       </w:pPr>
-      <w:hyperlink r:id="rId25">
+      <w:hyperlink r:id="rId26">
         <w:r>
           <w:rPr>
             <w:rStyle w:val="Hyperlink"/>
@@ -222,7 +428,7 @@
       <w:pPr>
         <w:pStyle w:val="BodyText"/>
       </w:pPr>
-      <w:hyperlink r:id="rId26">
+      <w:hyperlink r:id="rId27">
         <w:r>
           <w:rPr>
             <w:rStyle w:val="Hyperlink"/>
@@ -235,7 +441,7 @@
       <w:pPr>
         <w:pStyle w:val="Compact"/>
         <w:numPr>
-          <w:numId w:val="1004"/>
+          <w:numId w:val="1005"/>
           <w:ilvl w:val="0"/>
         </w:numPr>
       </w:pPr>
@@ -247,7 +453,7 @@
       <w:pPr>
         <w:pStyle w:val="FirstParagraph"/>
       </w:pPr>
-      <w:hyperlink r:id="rId27">
+      <w:hyperlink r:id="rId28">
         <w:r>
           <w:rPr>
             <w:rStyle w:val="Hyperlink"/>
@@ -260,7 +466,7 @@
       <w:pPr>
         <w:pStyle w:val="BodyText"/>
       </w:pPr>
-      <w:hyperlink r:id="rId28">
+      <w:hyperlink r:id="rId29">
         <w:r>
           <w:rPr>
             <w:rStyle w:val="Hyperlink"/>
@@ -273,7 +479,7 @@
       <w:pPr>
         <w:pStyle w:val="Compact"/>
         <w:numPr>
-          <w:numId w:val="1005"/>
+          <w:numId w:val="1006"/>
           <w:ilvl w:val="0"/>
         </w:numPr>
       </w:pPr>
@@ -285,7 +491,7 @@
       <w:pPr>
         <w:pStyle w:val="FirstParagraph"/>
       </w:pPr>
-      <w:hyperlink r:id="rId29">
+      <w:hyperlink r:id="rId30">
         <w:r>
           <w:rPr>
             <w:rStyle w:val="Hyperlink"/>
@@ -298,7 +504,7 @@
       <w:pPr>
         <w:pStyle w:val="BodyText"/>
       </w:pPr>
-      <w:hyperlink r:id="rId30">
+      <w:hyperlink r:id="rId31">
         <w:r>
           <w:rPr>
             <w:rStyle w:val="Hyperlink"/>
@@ -309,13 +515,45 @@
     </w:p>
     <w:p>
       <w:pPr>
+        <w:pStyle w:val="BodyText"/>
+      </w:pPr>
+      <w:r>
+        <w:rPr>
+          <w:i/>
+        </w:rPr>
+        <w:t xml:space="preserve">In this tutorial, I am only focus on</w:t>
+      </w:r>
+      <w:r>
+        <w:rPr>
+          <w:i/>
+        </w:rPr>
+        <w:t xml:space="preserve"> </w:t>
+      </w:r>
+      <w:hyperlink r:id="rId27">
+        <w:r>
+          <w:rPr>
+            <w:rStyle w:val="Hyperlink"/>
+            <w:i/>
+          </w:rPr>
+          <w:t xml:space="preserve">HybPiper</w:t>
+        </w:r>
+      </w:hyperlink>
+      <w:r>
+        <w:rPr>
+          <w:i/>
+        </w:rPr>
+        <w:t xml:space="preserve"> </w:t>
+      </w:r>
+    </w:p>
+    <w:p>
+      <w:pPr>
         <w:pStyle w:val="Heading3"/>
       </w:pPr>
-      <w:bookmarkStart w:id="31" w:name="hybpiper"/>
+      <w:bookmarkStart w:id="32" w:name="hybpiper"/>
       <w:r>
         <w:t xml:space="preserve">HybPiper</w:t>
       </w:r>
-      <w:bookmarkEnd w:id="31"/>
+      <w:bookmarkEnd w:id="32"/>
     </w:p>
     <w:p>
       <w:pPr>
@@ -323,282 +561,9 @@
       </w:pPr>
       <w:r>
         <w:rPr>
-          <w:i/>
-        </w:rPr>
-        <w:t xml:space="preserve">Credit to Andre A. Naranjo in Soltis Lab</w:t>
-      </w:r>
-      <w:r>
-        <w:br w:type="textWrapping"/>
-      </w:r>
-      <w:r>
-        <w:rPr>
-          <w:i/>
-        </w:rPr>
-        <w:t xml:space="preserve">Miao modified and add in Shell cmd and bash scripts</w:t>
-      </w:r>
-    </w:p>
-    <w:p>
-      <w:pPr>
-        <w:pStyle w:val="BodyText"/>
-      </w:pPr>
-      <w:r>
-        <w:rPr>
           <w:b/>
         </w:rPr>
-        <w:t xml:space="preserve">Steps for Hybpiper:</w:t>
-      </w:r>
-    </w:p>
-    <w:p>
-      <w:pPr>
-        <w:pStyle w:val="Compact"/>
-        <w:numPr>
-          <w:numId w:val="1006"/>
-          <w:ilvl w:val="0"/>
-        </w:numPr>
-      </w:pPr>
-      <w:r>
-        <w:t xml:space="preserve">Concatenate all lanes (L001 and L002; only if you have them on separate plates!)</w:t>
-      </w:r>
-      <w:r>
-        <w:br w:type="textWrapping"/>
-      </w:r>
-      <w:r>
-        <w:t xml:space="preserve">e.g.</w:t>
-      </w:r>
-      <w:r>
-        <w:br w:type="textWrapping"/>
-      </w:r>
-      <w:r>
-        <w:rPr>
-          <w:rStyle w:val="VerbatimChar"/>
-        </w:rPr>
-        <w:t xml:space="preserve">cat RAPiD-Genomics_F076_UFL_###_P003_WD02_i5-503_i7-72_S22_L001_R1_001.fastq.gz RAPiD-Genomics_F076_UFL_###_P003_WD02_i5-503_i7-72_S60_L002_R1_001.fastq.gz &gt; P003_WD02_72_R1.fastq.gz</w:t>
-      </w:r>
-    </w:p>
-    <w:p>
-      <w:pPr>
-        <w:pStyle w:val="SourceCode"/>
-      </w:pPr>
-      <w:r>
-        <w:rPr>
-          <w:rStyle w:val="VerbatimChar"/>
-        </w:rPr>
-        <w:t xml:space="preserve">or run in a batch manner:  </w:t>
-      </w:r>
-      <w:r>
-        <w:br w:type="textWrapping"/>
-      </w:r>
-      <w:r>
-        <w:br w:type="textWrapping"/>
-      </w:r>
-      <w:r>
-        <w:rPr>
-          <w:rStyle w:val="VerbatimChar"/>
-        </w:rPr>
-        <w:t xml:space="preserve">`bash fastq_lane_cat.sh sample_ID_file Seq_ID_table`  </w:t>
-      </w:r>
-      <w:r>
-        <w:br w:type="textWrapping"/>
-      </w:r>
-      <w:r>
-        <w:br w:type="textWrapping"/>
-      </w:r>
-      <w:r>
-        <w:rPr>
-          <w:rStyle w:val="VerbatimChar"/>
-        </w:rPr>
-        <w:t xml:space="preserve">e.g.,  </w:t>
-      </w:r>
-      <w:r>
-        <w:br w:type="textWrapping"/>
-      </w:r>
-      <w:r>
-        <w:br w:type="textWrapping"/>
-      </w:r>
-      <w:r>
-        <w:rPr>
-          <w:rStyle w:val="VerbatimChar"/>
-        </w:rPr>
-        <w:t xml:space="preserve">`bash fastq_lane_cat.sh Evgeny_13.txt UFL_394803_SampleSheet.csv`</w:t>
-      </w:r>
-    </w:p>
-    <w:p>
-      <w:pPr>
-        <w:pStyle w:val="FirstParagraph"/>
-      </w:pPr>
-      <w:r>
-        <w:t xml:space="preserve">This bash script will take two input files: one is sample ID file, and the other is sequence ID table.</w:t>
-      </w:r>
-    </w:p>
-    <w:p>
-      <w:pPr>
-        <w:pStyle w:val="SourceCode"/>
-      </w:pPr>
-      <w:r>
-        <w:rPr>
-          <w:rStyle w:val="VerbatimChar"/>
-        </w:rPr>
-        <w:t xml:space="preserve">e.g.,   </w:t>
-      </w:r>
-      <w:r>
-        <w:br w:type="textWrapping"/>
-      </w:r>
-      <w:r>
-        <w:rPr>
-          <w:rStyle w:val="VerbatimChar"/>
-        </w:rPr>
-        <w:t xml:space="preserve">  `[cactus]$ head XXX_88.txt</w:t>
-      </w:r>
-      <w:r>
-        <w:br w:type="textWrapping"/>
-      </w:r>
-      <w:r>
-        <w:rPr>
-          <w:rStyle w:val="VerbatimChar"/>
-        </w:rPr>
-        <w:t xml:space="preserve">  CPG00213</w:t>
-      </w:r>
-      <w:r>
-        <w:br w:type="textWrapping"/>
-      </w:r>
-      <w:r>
-        <w:rPr>
-          <w:rStyle w:val="VerbatimChar"/>
-        </w:rPr>
-        <w:t xml:space="preserve">  CPG00216</w:t>
-      </w:r>
-      <w:r>
-        <w:br w:type="textWrapping"/>
-      </w:r>
-      <w:r>
-        <w:rPr>
-          <w:rStyle w:val="VerbatimChar"/>
-        </w:rPr>
-        <w:t xml:space="preserve">  CPG05361</w:t>
-      </w:r>
-      <w:r>
-        <w:br w:type="textWrapping"/>
-      </w:r>
-      <w:r>
-        <w:rPr>
-          <w:rStyle w:val="VerbatimChar"/>
-        </w:rPr>
-        <w:t xml:space="preserve">  CPG05783</w:t>
-      </w:r>
-      <w:r>
-        <w:br w:type="textWrapping"/>
-      </w:r>
-      <w:r>
-        <w:rPr>
-          <w:rStyle w:val="VerbatimChar"/>
-        </w:rPr>
-        <w:t xml:space="preserve">  CPG07101</w:t>
-      </w:r>
-      <w:r>
-        <w:br w:type="textWrapping"/>
-      </w:r>
-      <w:r>
-        <w:rPr>
-          <w:rStyle w:val="VerbatimChar"/>
-        </w:rPr>
-        <w:t xml:space="preserve">  CPG10128</w:t>
-      </w:r>
-      <w:r>
-        <w:br w:type="textWrapping"/>
-      </w:r>
-      <w:r>
-        <w:rPr>
-          <w:rStyle w:val="VerbatimChar"/>
-        </w:rPr>
-        <w:t xml:space="preserve">  CPG11009</w:t>
-      </w:r>
-      <w:r>
-        <w:br w:type="textWrapping"/>
-      </w:r>
-      <w:r>
-        <w:rPr>
-          <w:rStyle w:val="VerbatimChar"/>
-        </w:rPr>
-        <w:t xml:space="preserve">  CPG11189</w:t>
-      </w:r>
-      <w:r>
-        <w:br w:type="textWrapping"/>
-      </w:r>
-      <w:r>
-        <w:rPr>
-          <w:rStyle w:val="VerbatimChar"/>
-        </w:rPr>
-        <w:t xml:space="preserve">  CPG11230  </w:t>
-      </w:r>
-      <w:r>
-        <w:br w:type="textWrapping"/>
-      </w:r>
-      <w:r>
-        <w:rPr>
-          <w:rStyle w:val="VerbatimChar"/>
-        </w:rPr>
-        <w:t xml:space="preserve">  </w:t>
-      </w:r>
-      <w:r>
-        <w:br w:type="textWrapping"/>
-      </w:r>
-      <w:r>
-        <w:rPr>
-          <w:rStyle w:val="VerbatimChar"/>
-        </w:rPr>
-        <w:t xml:space="preserve">  [cactus]$ head -6 UFL_XXX_SampleSheet_XXX86.csv</w:t>
-      </w:r>
-      <w:r>
-        <w:br w:type="textWrapping"/>
-      </w:r>
-      <w:r>
-        <w:rPr>
-          <w:rStyle w:val="VerbatimChar"/>
-        </w:rPr>
-        <w:t xml:space="preserve">  RG_Sample_Code,Customer_Code,i5_Barcode_Seq,i7_Barcode_Seq,Sequence_Name,Sequencing_Cycle</w:t>
-      </w:r>
-      <w:r>
-        <w:br w:type="textWrapping"/>
-      </w:r>
-      <w:r>
-        <w:rPr>
-          <w:rStyle w:val="VerbatimChar"/>
-        </w:rPr>
-        <w:t xml:space="preserve">  UFL_394803_P002_WG08,D_4566,TAAGATTA,TTCACGCA,RAPiD-Genomics_F076_UFL_394803_P002_WG08_i5-506_i7-68_S171_L001_R1_001.fastq.gz,2x150</w:t>
-      </w:r>
-    </w:p>
-    <w:p>
-      <w:pPr>
-        <w:pStyle w:val="FirstParagraph"/>
-      </w:pPr>
-      <w:r>
-        <w:t xml:space="preserve">UFL_394803_P002_WG09,D_4567,TAAGATTA,CGACTGGA,RAPiD-Genomics_F076_UFL_394803_P002_WG09_i5-506_i7-41_S172_L001_R1_001.fastq.gz,2x150</w:t>
-      </w:r>
-      <w:r>
-        <w:t xml:space="preserve"> </w:t>
-      </w:r>
-      <w:r>
-        <w:t xml:space="preserve">UFL_394803_P002_WG10,D_4568,TAAGATTA,CCGAAGTA,RAPiD-Genomics_F076_UFL_394803_P002_WG10_i5-506_i7-37_S173_L001_R1_001.fastq.gz,2x150</w:t>
-      </w:r>
-      <w:r>
-        <w:t xml:space="preserve"> </w:t>
-      </w:r>
-      <w:r>
-        <w:t xml:space="preserve">UFL_394803_P002_WG11,D_4570,TAAGATTA,GCCAAGAC,RAPiD-Genomics_F076_UFL_394803_P002_WG11_i5-506_i7-96_S174_L001_R1_001.fastq.gz,2x150</w:t>
-      </w:r>
-      <w:r>
-        <w:t xml:space="preserve"> </w:t>
-      </w:r>
-      <w:r>
-        <w:t xml:space="preserve">UFL_394803_P002_WG12,D_4571,TAAGATTA,CGCATACA,RAPiD-Genomics_F076_UFL_394803_P002_WG12_i5-506_i7-42_S175_L001_R1_001.fastq.gz,2x150</w:t>
-      </w:r>
-    </w:p>
-    <w:p>
-      <w:pPr>
-        <w:pStyle w:val="BodyText"/>
-      </w:pPr>
-      <w:r>
-        <w:t xml:space="preserve">`</w:t>
+        <w:t xml:space="preserve">Preprocess:</w:t>
       </w:r>
     </w:p>
     <w:p>
@@ -610,22 +575,150 @@
         </w:numPr>
       </w:pPr>
       <w:r>
-        <w:t xml:space="preserve">*</w:t>
-      </w:r>
-      <w:r>
-        <w:rPr>
-          <w:b/>
-        </w:rPr>
-        <w:t xml:space="preserve">fastqc</w:t>
-      </w:r>
-      <w:r>
-        <w:t xml:space="preserve"> </w:t>
-      </w:r>
-      <w:r>
-        <w:t xml:space="preserve">to quick check the quality; and later on can be used for comparison after trim and clean.</w:t>
+        <w:t xml:space="preserve">Concatenate all lanes (L001 and L002; only if you have them on separate plates!)</w:t>
       </w:r>
       <w:r>
         <w:br w:type="textWrapping"/>
+      </w:r>
+      <w:r>
+        <w:t xml:space="preserve">Example,</w:t>
+      </w:r>
+    </w:p>
+    <w:p>
+      <w:pPr>
+        <w:pStyle w:val="SourceCode"/>
+      </w:pPr>
+      <w:r>
+        <w:rPr>
+          <w:rStyle w:val="VerbatimChar"/>
+        </w:rPr>
+        <w:t xml:space="preserve">`cat RAPiD-Genomics_F076_UFL_###_P003_WD02_i5-503_i7-72_S22_L001_R1_001.fastq.gz RAPiD-Genomics_F076_UFL_###_P003_WD02_i5-503_i7-72_S60_L002_R1_001.fastq.gz &gt; P003_WD02_72_R1.fastq.gz`  </w:t>
+      </w:r>
+    </w:p>
+    <w:p>
+      <w:pPr>
+        <w:pStyle w:val="FirstParagraph"/>
+      </w:pPr>
+      <w:r>
+        <w:t xml:space="preserve">or run in a batch manner:</w:t>
+      </w:r>
+    </w:p>
+    <w:p>
+      <w:pPr>
+        <w:pStyle w:val="SourceCode"/>
+      </w:pPr>
+      <w:r>
+        <w:rPr>
+          <w:rStyle w:val="VerbatimChar"/>
+        </w:rPr>
+        <w:t xml:space="preserve">`bash fastq_lane_cat.sh sample_ID_file Seq_ID_table`  </w:t>
+      </w:r>
+    </w:p>
+    <w:p>
+      <w:pPr>
+        <w:pStyle w:val="FirstParagraph"/>
+      </w:pPr>
+      <w:r>
+        <w:t xml:space="preserve">Example,</w:t>
+      </w:r>
+    </w:p>
+    <w:p>
+      <w:pPr>
+        <w:pStyle w:val="SourceCode"/>
+      </w:pPr>
+      <w:r>
+        <w:rPr>
+          <w:rStyle w:val="VerbatimChar"/>
+        </w:rPr>
+        <w:t xml:space="preserve">`bash fastq_lane_cat.sh Evgeny_13.txt UFL_394803_SampleSheet.csv`  </w:t>
+      </w:r>
+    </w:p>
+    <w:p>
+      <w:pPr>
+        <w:pStyle w:val="FirstParagraph"/>
+      </w:pPr>
+      <w:r>
+        <w:t xml:space="preserve">This bash script will take two input files: one is sample ID file, and the other is sequence ID table.</w:t>
+      </w:r>
+    </w:p>
+    <w:p>
+      <w:pPr>
+        <w:pStyle w:val="BodyText"/>
+      </w:pPr>
+      <w:r>
+        <w:t xml:space="preserve">Example,</w:t>
+      </w:r>
+      <w:r>
+        <w:br w:type="textWrapping"/>
+      </w:r>
+      <w:r>
+        <w:t xml:space="preserve">[cactus]$</w:t>
+      </w:r>
+      <w:r>
+        <w:t xml:space="preserve"> </w:t>
+      </w:r>
+      <w:r>
+        <w:rPr>
+          <w:rStyle w:val="VerbatimChar"/>
+        </w:rPr>
+        <w:t xml:space="preserve">head -6 XXX_88.txt</w:t>
+      </w:r>
+      <w:r>
+        <w:t xml:space="preserve"> </w:t>
+      </w:r>
+      <w:r>
+        <w:t xml:space="preserve">CPG00213</w:t>
+      </w:r>
+      <w:r>
+        <w:t xml:space="preserve"> </w:t>
+      </w:r>
+      <w:r>
+        <w:t xml:space="preserve">CPG00216</w:t>
+      </w:r>
+    </w:p>
+    <w:p>
+      <w:pPr>
+        <w:pStyle w:val="BodyText"/>
+      </w:pPr>
+      <w:r>
+        <w:t xml:space="preserve">[cactus]$</w:t>
+      </w:r>
+      <w:r>
+        <w:t xml:space="preserve"> </w:t>
+      </w:r>
+      <w:r>
+        <w:rPr>
+          <w:rStyle w:val="VerbatimChar"/>
+        </w:rPr>
+        <w:t xml:space="preserve">head -6 UFL_XXX_SampleSheet_XXX86.csv</w:t>
+      </w:r>
+      <w:r>
+        <w:t xml:space="preserve"> </w:t>
+      </w:r>
+      <w:r>
+        <w:t xml:space="preserve">RG_Sample_Code,Customer_Code,i5_Barcode_Seq,i7_Barcode_Seq,Sequence_Name,Sequencing_Cycle</w:t>
+      </w:r>
+    </w:p>
+    <w:p>
+      <w:pPr>
+        <w:pStyle w:val="BodyText"/>
+      </w:pPr>
+      <w:r>
+        <w:t xml:space="preserve">UFL_394803_P002_WG08,D_4566,TAAGATTA,TTCACGCA,RAPiD-Genomics_F076_UFL_394803_P002_WG08_i5-506_i7-68_S171_L001_R1_001.fastq.gz,2x150</w:t>
+      </w:r>
+      <w:r>
+        <w:t xml:space="preserve"> </w:t>
+      </w:r>
+      <w:r>
+        <w:t xml:space="preserve">…</w:t>
+      </w:r>
+    </w:p>
+    <w:p>
+      <w:pPr>
+        <w:pStyle w:val="BodyText"/>
+      </w:pPr>
+      <w:r>
+        <w:t xml:space="preserve">UFL_394803_P002_WG12,D_4571,TAAGATTA,CGCATACA,RAPiD-Genomics_F076_UFL_394803_P002_WG12_i5-506_i7-42_S175_L001_R1_001.fastq.gz,2x150</w:t>
       </w:r>
     </w:p>
     <w:p>
@@ -637,167 +730,19 @@
         </w:numPr>
       </w:pPr>
       <w:r>
-        <w:t xml:space="preserve">scripts needed:</w:t>
+        <w:rPr>
+          <w:b/>
+        </w:rPr>
+        <w:t xml:space="preserve">fastqc</w:t>
+      </w:r>
+      <w:r>
+        <w:t xml:space="preserve"> </w:t>
+      </w:r>
+      <w:r>
+        <w:t xml:space="preserve">to quick check the quality; and later on can be used for comparison after trim and clean.</w:t>
       </w:r>
       <w:r>
         <w:br w:type="textWrapping"/>
-      </w:r>
-      <w:r>
-        <w:t xml:space="preserve">fastqc.sh check_result.sh mean.R</w:t>
-      </w:r>
-    </w:p>
-    <w:p>
-      <w:pPr>
-        <w:pStyle w:val="FirstParagraph"/>
-      </w:pPr>
-      <w:r>
-        <w:t xml:space="preserve">e.g.,</w:t>
-      </w:r>
-      <w:r>
-        <w:br w:type="textWrapping"/>
-      </w:r>
-      <w:r>
-        <w:rPr>
-          <w:rStyle w:val="VerbatimChar"/>
-        </w:rPr>
-        <w:t xml:space="preserve">module load ufrc fastqc</w:t>
-      </w:r>
-      <w:r>
-        <w:br w:type="textWrapping"/>
-      </w:r>
-      <w:r>
-        <w:rPr>
-          <w:rStyle w:val="VerbatimChar"/>
-        </w:rPr>
-        <w:t xml:space="preserve">srundev -t time</w:t>
-      </w:r>
-      <w:r>
-        <w:br w:type="textWrapping"/>
-      </w:r>
-      <w:r>
-        <w:rPr>
-          <w:rStyle w:val="VerbatimChar"/>
-        </w:rPr>
-        <w:t xml:space="preserve">fastqc *.gz -o FastQC_result</w:t>
-      </w:r>
-    </w:p>
-    <w:p>
-      <w:pPr>
-        <w:pStyle w:val="BodyText"/>
-      </w:pPr>
-      <w:r>
-        <w:t xml:space="preserve">For slurm job scripts see:</w:t>
-      </w:r>
-      <w:r>
-        <w:br w:type="textWrapping"/>
-      </w:r>
-      <w:r>
-        <w:rPr>
-          <w:b/>
-        </w:rPr>
-        <w:t xml:space="preserve">fastqc.sbatch</w:t>
-      </w:r>
-      <w:r>
-        <w:br w:type="textWrapping"/>
-      </w:r>
-      <w:r>
-        <w:t xml:space="preserve">+ after runing</w:t>
-      </w:r>
-      <w:r>
-        <w:t xml:space="preserve"> </w:t>
-      </w:r>
-      <w:r>
-        <w:rPr>
-          <w:i/>
-        </w:rPr>
-        <w:t xml:space="preserve">fastqc.sh</w:t>
-      </w:r>
-      <w:r>
-        <w:t xml:space="preserve">, it will put fastqc results in to folder called</w:t>
-      </w:r>
-      <w:r>
-        <w:t xml:space="preserve"> </w:t>
-      </w:r>
-      <w:r>
-        <w:rPr>
-          <w:i/>
-        </w:rPr>
-        <w:t xml:space="preserve">FastQC_result</w:t>
-      </w:r>
-      <w:r>
-        <w:t xml:space="preserve"> </w:t>
-      </w:r>
-      <w:r>
-        <w:t xml:space="preserve">;</w:t>
-      </w:r>
-      <w:r>
-        <w:t xml:space="preserve"> </w:t>
-      </w:r>
-      <w:r>
-        <w:t xml:space="preserve">+ Move scripts</w:t>
-      </w:r>
-      <w:r>
-        <w:t xml:space="preserve"> </w:t>
-      </w:r>
-      <w:r>
-        <w:rPr>
-          <w:i/>
-        </w:rPr>
-        <w:t xml:space="preserve">check_result.sh</w:t>
-      </w:r>
-      <w:r>
-        <w:t xml:space="preserve">, and</w:t>
-      </w:r>
-      <w:r>
-        <w:t xml:space="preserve"> </w:t>
-      </w:r>
-      <w:r>
-        <w:rPr>
-          <w:i/>
-        </w:rPr>
-        <w:t xml:space="preserve">mean.R</w:t>
-      </w:r>
-      <w:r>
-        <w:t xml:space="preserve">, into</w:t>
-      </w:r>
-      <w:r>
-        <w:t xml:space="preserve"> </w:t>
-      </w:r>
-      <w:r>
-        <w:rPr>
-          <w:i/>
-        </w:rPr>
-        <w:t xml:space="preserve">FastQC_result</w:t>
-      </w:r>
-      <w:r>
-        <w:t xml:space="preserve">, then excute the bash script, it will generate a summary table</w:t>
-      </w:r>
-      <w:r>
-        <w:t xml:space="preserve"> </w:t>
-      </w:r>
-      <w:r>
-        <w:rPr>
-          <w:i/>
-        </w:rPr>
-        <w:t xml:space="preserve">Illumina_FastQC_report.csv</w:t>
-      </w:r>
-      <w:r>
-        <w:t xml:space="preserve"> </w:t>
-      </w:r>
-      <w:r>
-        <w:t xml:space="preserve">for reads quality. Details see folder</w:t>
-      </w:r>
-      <w:r>
-        <w:t xml:space="preserve"> </w:t>
-      </w:r>
-      <w:r>
-        <w:rPr>
-          <w:i/>
-        </w:rPr>
-        <w:t xml:space="preserve">unzip_file</w:t>
-      </w:r>
-      <w:r>
-        <w:t xml:space="preserve">.</w:t>
       </w:r>
     </w:p>
     <w:p>
@@ -809,7 +754,75 @@
         </w:numPr>
       </w:pPr>
       <w:r>
-        <w:t xml:space="preserve">Trim and clean reads using Trimmomatic, and preapre for next step — Hybpiper.</w:t>
+        <w:t xml:space="preserve">scripts needed:</w:t>
+      </w:r>
+      <w:r>
+        <w:br w:type="textWrapping"/>
+      </w:r>
+      <w:r>
+        <w:t xml:space="preserve">fastqc.sh check_result.sh mean.R</w:t>
+      </w:r>
+    </w:p>
+    <w:p>
+      <w:pPr>
+        <w:pStyle w:val="FirstParagraph"/>
+      </w:pPr>
+      <w:r>
+        <w:t xml:space="preserve">Example,</w:t>
+      </w:r>
+    </w:p>
+    <w:p>
+      <w:pPr>
+        <w:pStyle w:val="BodyText"/>
+      </w:pPr>
+      <w:r>
+        <w:rPr>
+          <w:rStyle w:val="VerbatimChar"/>
+        </w:rPr>
+        <w:t xml:space="preserve">module load ufrc fastqc</w:t>
+      </w:r>
+      <w:r>
+        <w:br w:type="textWrapping"/>
+      </w:r>
+      <w:r>
+        <w:rPr>
+          <w:rStyle w:val="VerbatimChar"/>
+        </w:rPr>
+        <w:t xml:space="preserve">srundev -t time</w:t>
+      </w:r>
+      <w:r>
+        <w:br w:type="textWrapping"/>
+      </w:r>
+      <w:r>
+        <w:rPr>
+          <w:rStyle w:val="VerbatimChar"/>
+        </w:rPr>
+        <w:t xml:space="preserve">fastqc *.gz -o FastQC_result</w:t>
+      </w:r>
+    </w:p>
+    <w:p>
+      <w:pPr>
+        <w:pStyle w:val="BodyText"/>
+      </w:pPr>
+      <w:r>
+        <w:t xml:space="preserve">For slurm job scripts see:</w:t>
+      </w:r>
+    </w:p>
+    <w:p>
+      <w:pPr>
+        <w:pStyle w:val="BodyText"/>
+      </w:pPr>
+      <w:r>
+        <w:rPr>
+          <w:b/>
+        </w:rPr>
+        <w:t xml:space="preserve">fastqc.sbatch</w:t>
+      </w:r>
+      <w:r>
+        <w:t xml:space="preserve"> </w:t>
+      </w:r>
+      <w:r>
+        <w:t xml:space="preserve">[./Scripts/fastqc/fastqc.sbatch]</w:t>
       </w:r>
     </w:p>
     <w:p>
@@ -821,40 +834,120 @@
         </w:numPr>
       </w:pPr>
       <w:r>
-        <w:t xml:space="preserve">scripts needed:</w:t>
-      </w:r>
-      <w:r>
-        <w:br w:type="textWrapping"/>
-      </w:r>
-      <w:r>
-        <w:t xml:space="preserve">Trimmomatic.sbatch (if you have a few sample you can just go with bash Trimmomatic.sh)</w:t>
-      </w:r>
-      <w:r>
-        <w:t xml:space="preserve"> </w:t>
-      </w:r>
-      <w:r>
-        <w:t xml:space="preserve">For large number of samples, submission to SLURM in HPC is required.</w:t>
-      </w:r>
-    </w:p>
-    <w:p>
-      <w:pPr>
-        <w:pStyle w:val="Compact"/>
+        <w:t xml:space="preserve">after runing</w:t>
+      </w:r>
+      <w:r>
+        <w:t xml:space="preserve"> </w:t>
+      </w:r>
+      <w:r>
+        <w:rPr>
+          <w:i/>
+        </w:rPr>
+        <w:t xml:space="preserve">fastqc.sh</w:t>
+      </w:r>
+      <w:r>
+        <w:t xml:space="preserve">, it will put fastqc results into a folder called</w:t>
+      </w:r>
+      <w:r>
+        <w:t xml:space="preserve"> </w:t>
+      </w:r>
+      <w:r>
+        <w:rPr>
+          <w:i/>
+        </w:rPr>
+        <w:t xml:space="preserve">FastQC_result</w:t>
+      </w:r>
+      <w:r>
+        <w:t xml:space="preserve">;</w:t>
+      </w:r>
+    </w:p>
+    <w:p>
+      <w:pPr>
         <w:numPr>
           <w:numId w:val="1010"/>
           <w:ilvl w:val="0"/>
         </w:numPr>
       </w:pPr>
       <w:r>
-        <w:t xml:space="preserve">run:</w:t>
-      </w:r>
-      <w:r>
-        <w:t xml:space="preserve"> </w:t>
-      </w:r>
-      <w:r>
-        <w:rPr>
-          <w:rStyle w:val="VerbatimChar"/>
-        </w:rPr>
-        <w:t xml:space="preserve">bash Trimmomatic.sh</w:t>
+        <w:t xml:space="preserve">Copy scripts</w:t>
+      </w:r>
+      <w:r>
+        <w:t xml:space="preserve"> </w:t>
+      </w:r>
+      <w:r>
+        <w:rPr>
+          <w:i/>
+        </w:rPr>
+        <w:t xml:space="preserve">check_result.sh</w:t>
+      </w:r>
+      <w:r>
+        <w:t xml:space="preserve">, and</w:t>
+      </w:r>
+      <w:r>
+        <w:t xml:space="preserve"> </w:t>
+      </w:r>
+      <w:r>
+        <w:rPr>
+          <w:i/>
+        </w:rPr>
+        <w:t xml:space="preserve">mean.R</w:t>
+      </w:r>
+      <w:r>
+        <w:t xml:space="preserve">, into</w:t>
+      </w:r>
+      <w:r>
+        <w:t xml:space="preserve"> </w:t>
+      </w:r>
+      <w:r>
+        <w:rPr>
+          <w:i/>
+        </w:rPr>
+        <w:t xml:space="preserve">FastQC_result</w:t>
+      </w:r>
+      <w:r>
+        <w:t xml:space="preserve">, then excute the bash script, it will generate a summary table</w:t>
+      </w:r>
+      <w:r>
+        <w:t xml:space="preserve"> </w:t>
+      </w:r>
+      <w:r>
+        <w:rPr>
+          <w:i/>
+        </w:rPr>
+        <w:t xml:space="preserve">Illumina_FastQC_report.csv</w:t>
+      </w:r>
+      <w:r>
+        <w:t xml:space="preserve"> </w:t>
+      </w:r>
+      <w:r>
+        <w:t xml:space="preserve">for reads quality. Other details see folder</w:t>
+      </w:r>
+      <w:r>
+        <w:t xml:space="preserve"> </w:t>
+      </w:r>
+      <w:r>
+        <w:rPr>
+          <w:i/>
+        </w:rPr>
+        <w:t xml:space="preserve">unzip_file</w:t>
+      </w:r>
+      <w:r>
+        <w:t xml:space="preserve">.</w:t>
+      </w:r>
+    </w:p>
+    <w:p>
+      <w:pPr>
+        <w:pStyle w:val="Compact"/>
+        <w:numPr>
+          <w:numId w:val="1000"/>
+          <w:ilvl w:val="0"/>
+        </w:numPr>
+      </w:pPr>
+      <w:r>
+        <w:rPr>
+          <w:b/>
+        </w:rPr>
+        <w:t xml:space="preserve">note:</w:t>
       </w:r>
     </w:p>
     <w:p>
@@ -862,55 +955,102 @@
         <w:pStyle w:val="Compact"/>
         <w:numPr>
           <w:numId w:val="1011"/>
-          <w:ilvl w:val="0"/>
+          <w:ilvl w:val="1"/>
         </w:numPr>
       </w:pPr>
       <w:r>
-        <w:t xml:space="preserve">run hybpiper</w:t>
-      </w:r>
-    </w:p>
-    <w:p>
-      <w:pPr>
-        <w:pStyle w:val="FirstParagraph"/>
-      </w:pPr>
-      <w:r>
-        <w:t xml:space="preserve">6)if want introns run intron script on accession folders out putted from previous step</w:t>
-      </w:r>
-      <w:r>
-        <w:t xml:space="preserve"> </w:t>
-      </w:r>
-      <w:r>
-        <w:t xml:space="preserve">7) to retrieve the supercontig sequences from the above run put them all in one place (so mv P</w:t>
-      </w:r>
-      <w:r>
-        <w:rPr>
-          <w:i/>
-        </w:rPr>
-        <w:t xml:space="preserve">W</w:t>
-      </w:r>
-      <w:r>
-        <w:t xml:space="preserve"> </w:t>
-      </w:r>
-      <w:r>
-        <w:t xml:space="preserve">seq_dir):</w:t>
-      </w:r>
-      <w:r>
-        <w:t xml:space="preserve"> </w:t>
-      </w:r>
-      <w:r>
-        <w:t xml:space="preserve">&gt; module load python</w:t>
-      </w:r>
-      <w:r>
-        <w:t xml:space="preserve"> </w:t>
-      </w:r>
-      <w:r>
-        <w:t xml:space="preserve">&gt; python HybPiper/retrieve_sequences.py baits1.fasta seq_dir dna</w:t>
-      </w:r>
-      <w:r>
-        <w:t xml:space="preserve"> </w:t>
-      </w:r>
-      <w:r>
-        <w:t xml:space="preserve">(just exons use DNA, if you run intronerate use supercontig)</w:t>
+        <w:rPr>
+          <w:i/>
+        </w:rPr>
+        <w:t xml:space="preserve">check_result.sh</w:t>
+      </w:r>
+      <w:r>
+        <w:t xml:space="preserve"> </w:t>
+      </w:r>
+      <w:r>
+        <w:t xml:space="preserve">and</w:t>
+      </w:r>
+      <w:r>
+        <w:t xml:space="preserve"> </w:t>
+      </w:r>
+      <w:r>
+        <w:rPr>
+          <w:i/>
+        </w:rPr>
+        <w:t xml:space="preserve">mean.R</w:t>
+      </w:r>
+      <w:r>
+        <w:t xml:space="preserve"> </w:t>
+      </w:r>
+      <w:r>
+        <w:t xml:space="preserve">have to work together, you have to put them under the same directory</w:t>
+      </w:r>
+      <w:r>
+        <w:br w:type="textWrapping"/>
+      </w:r>
+    </w:p>
+    <w:p>
+      <w:pPr>
+        <w:pStyle w:val="Compact"/>
+        <w:numPr>
+          <w:numId w:val="1011"/>
+          <w:ilvl w:val="1"/>
+        </w:numPr>
+      </w:pPr>
+      <w:r>
+        <w:t xml:space="preserve">the R script is automatically invoked, you don’t need to modify anything.</w:t>
+      </w:r>
+      <w:r>
+        <w:br w:type="textWrapping"/>
+      </w:r>
+    </w:p>
+    <w:p>
+      <w:pPr>
+        <w:numPr>
+          <w:numId w:val="1011"/>
+          <w:ilvl w:val="1"/>
+        </w:numPr>
+      </w:pPr>
+      <w:r>
+        <w:t xml:space="preserve">here is the example cmd (assuming you are in</w:t>
+      </w:r>
+      <w:r>
+        <w:t xml:space="preserve"> </w:t>
+      </w:r>
+      <w:r>
+        <w:rPr>
+          <w:i/>
+        </w:rPr>
+        <w:t xml:space="preserve">FastQC_result</w:t>
+      </w:r>
+      <w:r>
+        <w:t xml:space="preserve"> </w:t>
+      </w:r>
+      <w:r>
+        <w:t xml:space="preserve">folder)</w:t>
+      </w:r>
+      <w:r>
+        <w:t xml:space="preserve"> </w:t>
+      </w:r>
+      <w:r>
+        <w:rPr>
+          <w:rStyle w:val="VerbatimChar"/>
+        </w:rPr>
+        <w:t xml:space="preserve">cp /path/to/scripts/check_result.sh /path/to/scripts/mean.R .</w:t>
+      </w:r>
+    </w:p>
+    <w:p>
+      <w:pPr>
+        <w:numPr>
+          <w:numId w:val="1000"/>
+          <w:ilvl w:val="1"/>
+        </w:numPr>
+      </w:pPr>
+      <w:r>
+        <w:rPr>
+          <w:rStyle w:val="VerbatimChar"/>
+        </w:rPr>
+        <w:t xml:space="preserve">bash check_result.sh</w:t>
       </w:r>
     </w:p>
     <w:p>
@@ -922,61 +1062,820 @@
         </w:numPr>
       </w:pPr>
       <w:r>
-        <w:t xml:space="preserve">run mafft script on individual gene. mv aligned to desktop.</w:t>
-      </w:r>
-      <w:r>
-        <w:t xml:space="preserve"> </w:t>
-      </w:r>
-      <w:r>
-        <w:t xml:space="preserve">8a) rename using rscript to make sed command and sed.sh. Move to geneioius</w:t>
-      </w:r>
-      <w:r>
-        <w:t xml:space="preserve"> </w:t>
-      </w:r>
-      <w:r>
-        <w:t xml:space="preserve">8b) strip 90% gaps BY GENE and then concatenate. Made a workflow in geneious to do this.</w:t>
+        <w:t xml:space="preserve">Trim and clean reads using Trimmomatic, and preapre for next step — Hybpiper.</w:t>
+      </w:r>
+    </w:p>
+    <w:p>
+      <w:pPr>
+        <w:numPr>
+          <w:numId w:val="1013"/>
+          <w:ilvl w:val="0"/>
+        </w:numPr>
+      </w:pPr>
+      <w:r>
+        <w:t xml:space="preserve">scripts needed:</w:t>
+      </w:r>
+    </w:p>
+    <w:p>
+      <w:pPr>
+        <w:numPr>
+          <w:numId w:val="1000"/>
+          <w:ilvl w:val="0"/>
+        </w:numPr>
+      </w:pPr>
+      <w:r>
+        <w:t xml:space="preserve">Trimmomatic.sbatch</w:t>
+      </w:r>
+    </w:p>
+    <w:p>
+      <w:pPr>
+        <w:numPr>
+          <w:numId w:val="1000"/>
+          <w:ilvl w:val="0"/>
+        </w:numPr>
+      </w:pPr>
+      <w:r>
+        <w:rPr>
+          <w:i/>
+        </w:rPr>
+        <w:t xml:space="preserve">If you have a few sample you can just run</w:t>
+      </w:r>
+      <w:r>
+        <w:rPr>
+          <w:i/>
+        </w:rPr>
+        <w:t xml:space="preserve"> </w:t>
+      </w:r>
+      <w:r>
+        <w:rPr>
+          <w:rStyle w:val="VerbatimChar"/>
+          <w:i/>
+        </w:rPr>
+        <w:t xml:space="preserve">bash Trimmomatic.sh</w:t>
+      </w:r>
+      <w:r>
+        <w:rPr>
+          <w:i/>
+        </w:rPr>
+        <w:t xml:space="preserve"> </w:t>
+      </w:r>
+      <w:r>
+        <w:rPr>
+          <w:i/>
+        </w:rPr>
+        <w:t xml:space="preserve">on dev node, which is not necessary to schedule a slurm job.</w:t>
       </w:r>
     </w:p>
     <w:p>
       <w:pPr>
         <w:pStyle w:val="Compact"/>
         <w:numPr>
-          <w:numId w:val="1012"/>
+          <w:numId w:val="1000"/>
           <w:ilvl w:val="0"/>
         </w:numPr>
       </w:pPr>
       <w:r>
-        <w:t xml:space="preserve">concat alignments (load into geneious to look at). easy enough to do in geneious.</w:t>
-      </w:r>
-      <w:r>
-        <w:t xml:space="preserve"> </w:t>
-      </w:r>
-      <w:r>
-        <w:t xml:space="preserve">export as phy.</w:t>
+        <w:t xml:space="preserve">For large number of samples, submission to SLURM in HPC is required.</w:t>
+      </w:r>
+    </w:p>
+    <w:p>
+      <w:pPr>
+        <w:numPr>
+          <w:numId w:val="1013"/>
+          <w:ilvl w:val="0"/>
+        </w:numPr>
+      </w:pPr>
+      <w:r>
+        <w:t xml:space="preserve">run:</w:t>
+      </w:r>
+      <w:r>
+        <w:t xml:space="preserve"> </w:t>
+      </w:r>
+      <w:r>
+        <w:rPr>
+          <w:rStyle w:val="VerbatimChar"/>
+        </w:rPr>
+        <w:t xml:space="preserve">sbatch Trimmomatic.sbatch</w:t>
+      </w:r>
+      <w:r>
+        <w:br w:type="textWrapping"/>
+      </w:r>
+      <w:r>
+        <w:rPr>
+          <w:i/>
+        </w:rPr>
+        <w:t xml:space="preserve">modify the recources requested to suit for your samples</w:t>
+      </w:r>
+    </w:p>
+    <w:p>
+      <w:pPr>
+        <w:pStyle w:val="FirstParagraph"/>
+      </w:pPr>
+      <w:r>
+        <w:rPr>
+          <w:b/>
+        </w:rPr>
+        <w:t xml:space="preserve">Sequence Assembly using Hybpiper:</w:t>
       </w:r>
     </w:p>
     <w:p>
       <w:pPr>
         <w:pStyle w:val="Compact"/>
         <w:numPr>
-          <w:numId w:val="1012"/>
+          <w:numId w:val="1014"/>
           <w:ilvl w:val="0"/>
         </w:numPr>
       </w:pPr>
       <w:r>
-        <w:t xml:space="preserve">run raxml</w:t>
+        <w:t xml:space="preserve">run hybpiper</w:t>
+      </w:r>
+      <w:r>
+        <w:br w:type="textWrapping"/>
+      </w:r>
+      <w:r>
+        <w:t xml:space="preserve">nohup bash HybPiper_summary.sh Lucas27 &amp;</w:t>
+      </w:r>
+    </w:p>
+    <w:p>
+      <w:pPr>
+        <w:numPr>
+          <w:numId w:val="1014"/>
+          <w:ilvl w:val="0"/>
+        </w:numPr>
+      </w:pPr>
+      <w:r>
+        <w:t xml:space="preserve">if want introns run intron script on accession folders out putted from previous step</w:t>
+      </w:r>
+    </w:p>
+    <w:p>
+      <w:pPr>
+        <w:numPr>
+          <w:numId w:val="1014"/>
+          <w:ilvl w:val="0"/>
+        </w:numPr>
+      </w:pPr>
+      <w:r>
+        <w:t xml:space="preserve">to retrieve the supercontig sequences from the above run put them all in one place (so</w:t>
+      </w:r>
+      <w:r>
+        <w:t xml:space="preserve"> </w:t>
+      </w:r>
+      <w:r>
+        <w:rPr>
+          <w:rStyle w:val="VerbatimChar"/>
+        </w:rPr>
+        <w:t xml:space="preserve">mv P*W* seq_dir</w:t>
+      </w:r>
+      <w:r>
+        <w:t xml:space="preserve">):</w:t>
+      </w:r>
+      <w:r>
+        <w:br w:type="textWrapping"/>
+      </w:r>
+      <w:r>
+        <w:rPr>
+          <w:rStyle w:val="VerbatimChar"/>
+        </w:rPr>
+        <w:t xml:space="preserve">module load python</w:t>
+      </w:r>
+      <w:r>
+        <w:br w:type="textWrapping"/>
+      </w:r>
+      <w:r>
+        <w:rPr>
+          <w:rStyle w:val="VerbatimChar"/>
+        </w:rPr>
+        <w:t xml:space="preserve">python HybPiper/retrieve_sequences.py baits1.fasta seq_dir dna</w:t>
+      </w:r>
+      <w:r>
+        <w:br w:type="textWrapping"/>
+      </w:r>
+      <w:r>
+        <w:rPr>
+          <w:i/>
+        </w:rPr>
+        <w:t xml:space="preserve">just exons use DNA, if you run intronerate use supercontig</w:t>
+      </w:r>
+    </w:p>
+    <w:p>
+      <w:pPr>
+        <w:pStyle w:val="FirstParagraph"/>
+      </w:pPr>
+      <w:r>
+        <w:rPr>
+          <w:b/>
+        </w:rPr>
+        <w:t xml:space="preserve">Alignment</w:t>
       </w:r>
     </w:p>
     <w:p>
       <w:pPr>
         <w:pStyle w:val="Compact"/>
         <w:numPr>
-          <w:numId w:val="1012"/>
+          <w:numId w:val="1015"/>
           <w:ilvl w:val="0"/>
         </w:numPr>
       </w:pPr>
       <w:r>
-        <w:t xml:space="preserve">win superhard</w:t>
+        <w:t xml:space="preserve">run mafft script on individual gene</w:t>
+      </w:r>
+    </w:p>
+    <w:p>
+      <w:pPr>
+        <w:pStyle w:val="Compact"/>
+        <w:numPr>
+          <w:numId w:val="1015"/>
+          <w:ilvl w:val="0"/>
+        </w:numPr>
+      </w:pPr>
+      <w:r>
+        <w:t xml:space="preserve">Phyx</w:t>
+      </w:r>
+    </w:p>
+    <w:p>
+      <w:pPr>
+        <w:pStyle w:val="SourceCode"/>
+      </w:pPr>
+      <w:r>
+        <w:rPr>
+          <w:rStyle w:val="VerbatimChar"/>
+        </w:rPr>
+        <w:t xml:space="preserve">+ rename  </w:t>
+      </w:r>
+      <w:r>
+        <w:br w:type="textWrapping"/>
+      </w:r>
+      <w:r>
+        <w:rPr>
+          <w:rStyle w:val="VerbatimChar"/>
+        </w:rPr>
+        <w:t xml:space="preserve">+ concatenation  </w:t>
+      </w:r>
+      <w:r>
+        <w:br w:type="textWrapping"/>
+      </w:r>
+      <w:r>
+        <w:rPr>
+          <w:rStyle w:val="VerbatimChar"/>
+        </w:rPr>
+        <w:t xml:space="preserve">+ remove gaps and ambiguity  </w:t>
+      </w:r>
+    </w:p>
+    <w:p>
+      <w:pPr>
+        <w:pStyle w:val="FirstParagraph"/>
+      </w:pPr>
+      <w:r>
+        <w:rPr>
+          <w:b/>
+        </w:rPr>
+        <w:t xml:space="preserve">Outgroup</w:t>
+      </w:r>
+      <w:r>
+        <w:br w:type="textWrapping"/>
+      </w:r>
+      <w:r>
+        <w:t xml:space="preserve">Beside the data generated from Target Enrichment of 353 universial probe sets, I also included some species with</w:t>
+      </w:r>
+      <w:r>
+        <w:t xml:space="preserve"> </w:t>
+      </w:r>
+      <w:hyperlink r:id="rId33">
+        <w:r>
+          <w:rPr>
+            <w:rStyle w:val="Hyperlink"/>
+          </w:rPr>
+          <w:t xml:space="preserve">1kP transcriptome data</w:t>
+        </w:r>
+      </w:hyperlink>
+      <w:r>
+        <w:t xml:space="preserve"> </w:t>
+      </w:r>
+      <w:r>
+        <w:t xml:space="preserve">as Outgroups.</w:t>
+      </w:r>
+    </w:p>
+    <w:p>
+      <w:pPr>
+        <w:pStyle w:val="BodyText"/>
+      </w:pPr>
+      <w:r>
+        <w:t xml:space="preserve">Given I have no pre-knowledge, of how 1kP transcriptome data will be compatible with alignments of 353 nuclear genes, so I used reference sequences of 353 nuclear genes to assemble 1kP data of those outgroup species in two ways. Then I aligned them, comapred and select one of best, or I choose the consensus sequence using Geneious.</w:t>
+      </w:r>
+    </w:p>
+    <w:p>
+      <w:pPr>
+        <w:numPr>
+          <w:numId w:val="1016"/>
+          <w:ilvl w:val="0"/>
+        </w:numPr>
+      </w:pPr>
+      <w:hyperlink r:id="rId34">
+        <w:r>
+          <w:rPr>
+            <w:rStyle w:val="Hyperlink"/>
+          </w:rPr>
+          <w:t xml:space="preserve">raw reads</w:t>
+        </w:r>
+      </w:hyperlink>
+    </w:p>
+    <w:p>
+      <w:pPr>
+        <w:numPr>
+          <w:numId w:val="1016"/>
+          <w:ilvl w:val="0"/>
+        </w:numPr>
+      </w:pPr>
+      <w:hyperlink r:id="rId33">
+        <w:r>
+          <w:rPr>
+            <w:rStyle w:val="Hyperlink"/>
+          </w:rPr>
+          <w:t xml:space="preserve">SOAPdenovo Assembly</w:t>
+        </w:r>
+      </w:hyperlink>
+    </w:p>
+    <w:p>
+      <w:pPr>
+        <w:pStyle w:val="FirstParagraph"/>
+      </w:pPr>
+      <w:r>
+        <w:rPr>
+          <w:b/>
+        </w:rPr>
+        <w:t xml:space="preserve">RAxML-NG</w:t>
+      </w:r>
+      <w:r>
+        <w:br w:type="textWrapping"/>
+      </w:r>
+      <w:r>
+        <w:t xml:space="preserve">10. run raxml</w:t>
+      </w:r>
+    </w:p>
+    <w:p>
+      <w:pPr>
+        <w:pStyle w:val="BodyText"/>
+      </w:pPr>
+      <w:r>
+        <w:t xml:space="preserve">Three scripts used (./Scripts/raxml-ng/):</w:t>
+      </w:r>
+    </w:p>
+    <w:p>
+      <w:pPr>
+        <w:numPr>
+          <w:numId w:val="1017"/>
+          <w:ilvl w:val="0"/>
+        </w:numPr>
+      </w:pPr>
+      <w:r>
+        <w:rPr>
+          <w:rStyle w:val="VerbatimChar"/>
+        </w:rPr>
+        <w:t xml:space="preserve">raxmlng_laucher.sh</w:t>
+      </w:r>
+    </w:p>
+    <w:p>
+      <w:pPr>
+        <w:numPr>
+          <w:numId w:val="1017"/>
+          <w:ilvl w:val="0"/>
+        </w:numPr>
+      </w:pPr>
+      <w:r>
+        <w:rPr>
+          <w:rStyle w:val="VerbatimChar"/>
+        </w:rPr>
+        <w:t xml:space="preserve">raxml_NG_check.sbatch</w:t>
+      </w:r>
+    </w:p>
+    <w:p>
+      <w:pPr>
+        <w:numPr>
+          <w:numId w:val="1017"/>
+          <w:ilvl w:val="0"/>
+        </w:numPr>
+      </w:pPr>
+      <w:r>
+        <w:rPr>
+          <w:rStyle w:val="VerbatimChar"/>
+        </w:rPr>
+        <w:t xml:space="preserve">raxml_NG_model.sbatch</w:t>
+      </w:r>
+    </w:p>
+    <w:p>
+      <w:pPr>
+        <w:pStyle w:val="FirstParagraph"/>
+      </w:pPr>
+      <w:r>
+        <w:t xml:space="preserve">These three scripts will run sequentially. By providing a list with all the genera,</w:t>
+      </w:r>
+      <w:r>
+        <w:t xml:space="preserve"> </w:t>
+      </w:r>
+      <w:r>
+        <w:rPr>
+          <w:rStyle w:val="VerbatimChar"/>
+        </w:rPr>
+        <w:t xml:space="preserve">raxmlng_laucher.sh</w:t>
+      </w:r>
+      <w:r>
+        <w:t xml:space="preserve"> </w:t>
+      </w:r>
+      <w:r>
+        <w:t xml:space="preserve">will go through each genus folder, creacte a</w:t>
+      </w:r>
+      <w:r>
+        <w:t xml:space="preserve"> </w:t>
+      </w:r>
+      <w:r>
+        <w:t xml:space="preserve">“</w:t>
+      </w:r>
+      <w:r>
+        <w:t xml:space="preserve">raxml</w:t>
+      </w:r>
+      <w:r>
+        <w:t xml:space="preserve">”</w:t>
+      </w:r>
+      <w:r>
+        <w:t xml:space="preserve"> </w:t>
+      </w:r>
+      <w:r>
+        <w:t xml:space="preserve">folder (where the raxml tree recontruction will happen), and looking for how many gene alignments were assembled for each genus; these numbers will be insert as a array job parameter for the first raxml script</w:t>
+      </w:r>
+      <w:r>
+        <w:t xml:space="preserve"> </w:t>
+      </w:r>
+      <w:r>
+        <w:rPr>
+          <w:rStyle w:val="VerbatimChar"/>
+        </w:rPr>
+        <w:t xml:space="preserve">raxml_NG_check.sbatch</w:t>
+      </w:r>
+      <w:r>
+        <w:t xml:space="preserve">.</w:t>
+      </w:r>
+    </w:p>
+    <w:p>
+      <w:pPr>
+        <w:pStyle w:val="BodyText"/>
+      </w:pPr>
+      <w:r>
+        <w:t xml:space="preserve">For each alignment,</w:t>
+      </w:r>
+      <w:r>
+        <w:t xml:space="preserve"> </w:t>
+      </w:r>
+      <w:r>
+        <w:rPr>
+          <w:rStyle w:val="VerbatimChar"/>
+        </w:rPr>
+        <w:t xml:space="preserve">raxml_NG_check.sbatch</w:t>
+      </w:r>
+      <w:r>
+        <w:t xml:space="preserve"> </w:t>
+      </w:r>
+      <w:r>
+        <w:t xml:space="preserve">will run raxml-ng</w:t>
+      </w:r>
+      <w:r>
+        <w:t xml:space="preserve"> </w:t>
+      </w:r>
+      <w:r>
+        <w:t xml:space="preserve">“</w:t>
+      </w:r>
+      <w:r>
+        <w:t xml:space="preserve">–parse</w:t>
+      </w:r>
+      <w:r>
+        <w:t xml:space="preserve">”</w:t>
+      </w:r>
+      <w:r>
+        <w:t xml:space="preserve"> </w:t>
+      </w:r>
+      <w:r>
+        <w:t xml:space="preserve">checking, for purpose that:</w:t>
+      </w:r>
+    </w:p>
+    <w:p>
+      <w:pPr>
+        <w:numPr>
+          <w:numId w:val="1018"/>
+          <w:ilvl w:val="0"/>
+        </w:numPr>
+      </w:pPr>
+      <w:r>
+        <w:t xml:space="preserve">MSA sanity check (see</w:t>
+      </w:r>
+      <w:r>
+        <w:t xml:space="preserve"> </w:t>
+      </w:r>
+      <w:hyperlink r:id="rId35">
+        <w:r>
+          <w:rPr>
+            <w:rStyle w:val="Hyperlink"/>
+          </w:rPr>
+          <w:t xml:space="preserve">Tutorial</w:t>
+        </w:r>
+      </w:hyperlink>
+      <w:r>
+        <w:t xml:space="preserve">)</w:t>
+      </w:r>
+    </w:p>
+    <w:p>
+      <w:pPr>
+        <w:numPr>
+          <w:numId w:val="1018"/>
+          <w:ilvl w:val="0"/>
+        </w:numPr>
+      </w:pPr>
+      <w:r>
+        <w:t xml:space="preserve">Compress alignment patterns as RAxML Binary Alignment (.rba file)</w:t>
+      </w:r>
+      <w:r>
+        <w:br w:type="textWrapping"/>
+      </w:r>
+      <w:r>
+        <w:rPr>
+          <w:i/>
+        </w:rPr>
+        <w:t xml:space="preserve">It will laoding faster for raxml, comapared to FASTA or PHYLIP (see</w:t>
+      </w:r>
+      <w:r>
+        <w:rPr>
+          <w:i/>
+        </w:rPr>
+        <w:t xml:space="preserve"> </w:t>
+      </w:r>
+      <w:hyperlink r:id="rId35">
+        <w:r>
+          <w:rPr>
+            <w:rStyle w:val="Hyperlink"/>
+            <w:i/>
+          </w:rPr>
+          <w:t xml:space="preserve">Tutorial</w:t>
+        </w:r>
+      </w:hyperlink>
+      <w:r>
+        <w:rPr>
+          <w:i/>
+        </w:rPr>
+        <w:t xml:space="preserve"> </w:t>
+      </w:r>
+      <w:r>
+        <w:rPr>
+          <w:i/>
+        </w:rPr>
+        <w:t xml:space="preserve">)</w:t>
+      </w:r>
+    </w:p>
+    <w:p>
+      <w:pPr>
+        <w:numPr>
+          <w:numId w:val="1018"/>
+          <w:ilvl w:val="0"/>
+        </w:numPr>
+      </w:pPr>
+      <w:r>
+        <w:t xml:space="preserve">Getting estimated computation recources (e.g., Model, memory, and optimal number of CPUs/threads)</w:t>
+      </w:r>
+    </w:p>
+    <w:p>
+      <w:pPr>
+        <w:pStyle w:val="FirstParagraph"/>
+      </w:pPr>
+      <w:r>
+        <w:rPr>
+          <w:i/>
+        </w:rPr>
+        <w:t xml:space="preserve">If the script detected that one alignment required larger mem (default is</w:t>
+      </w:r>
+      <w:r>
+        <w:rPr>
+          <w:i/>
+        </w:rPr>
+        <w:t xml:space="preserve"> </w:t>
+      </w:r>
+      <w:r>
+        <w:rPr>
+          <w:b/>
+          <w:i/>
+        </w:rPr>
+        <w:t xml:space="preserve">1g</w:t>
+      </w:r>
+      <w:r>
+        <w:rPr>
+          <w:i/>
+        </w:rPr>
+        <w:t xml:space="preserve"> </w:t>
+      </w:r>
+      <w:r>
+        <w:rPr>
+          <w:i/>
+        </w:rPr>
+        <w:t xml:space="preserve">) or more threads (default is</w:t>
+      </w:r>
+      <w:r>
+        <w:rPr>
+          <w:i/>
+        </w:rPr>
+        <w:t xml:space="preserve"> </w:t>
+      </w:r>
+      <w:r>
+        <w:rPr>
+          <w:b/>
+          <w:i/>
+        </w:rPr>
+        <w:t xml:space="preserve">1</w:t>
+      </w:r>
+      <w:r>
+        <w:rPr>
+          <w:i/>
+        </w:rPr>
+        <w:t xml:space="preserve"> </w:t>
+      </w:r>
+      <w:r>
+        <w:rPr>
+          <w:i/>
+        </w:rPr>
+        <w:t xml:space="preserve">), then it will lauch the third Script</w:t>
+      </w:r>
+      <w:r>
+        <w:rPr>
+          <w:i/>
+        </w:rPr>
+        <w:t xml:space="preserve"> </w:t>
+      </w:r>
+      <w:r>
+        <w:rPr>
+          <w:rStyle w:val="VerbatimChar"/>
+          <w:i/>
+        </w:rPr>
+        <w:t xml:space="preserve">raxml_NG_model.sbatch</w:t>
+      </w:r>
+      <w:r>
+        <w:rPr>
+          <w:i/>
+        </w:rPr>
+        <w:t xml:space="preserve">, otherwise it will complete the job using current script with configurarion of default computation recource requirest</w:t>
+      </w:r>
+    </w:p>
+    <w:p>
+      <w:pPr>
+        <w:pStyle w:val="BodyText"/>
+      </w:pPr>
+      <w:r>
+        <w:t xml:space="preserve">If the third script</w:t>
+      </w:r>
+      <w:r>
+        <w:t xml:space="preserve"> </w:t>
+      </w:r>
+      <w:r>
+        <w:rPr>
+          <w:rStyle w:val="VerbatimChar"/>
+        </w:rPr>
+        <w:t xml:space="preserve">raxml_NG_model.sbatch</w:t>
+      </w:r>
+      <w:r>
+        <w:t xml:space="preserve"> </w:t>
+      </w:r>
+      <w:r>
+        <w:t xml:space="preserve">is launched, it will submit a new independent slurm job, with updated computation recources request based on the</w:t>
+      </w:r>
+      <w:r>
+        <w:t xml:space="preserve"> </w:t>
+      </w:r>
+      <w:r>
+        <w:t xml:space="preserve">“</w:t>
+      </w:r>
+      <w:r>
+        <w:t xml:space="preserve">–parse</w:t>
+      </w:r>
+      <w:r>
+        <w:t xml:space="preserve">”</w:t>
+      </w:r>
+      <w:r>
+        <w:t xml:space="preserve"> </w:t>
+      </w:r>
+      <w:r>
+        <w:t xml:space="preserve">results from</w:t>
+      </w:r>
+      <w:r>
+        <w:t xml:space="preserve"> </w:t>
+      </w:r>
+      <w:r>
+        <w:rPr>
+          <w:rStyle w:val="VerbatimChar"/>
+        </w:rPr>
+        <w:t xml:space="preserve">raxml_NG_check.sbatch</w:t>
+      </w:r>
+      <w:r>
+        <w:t xml:space="preserve"> </w:t>
+      </w:r>
+      <w:r>
+        <w:t xml:space="preserve">script.</w:t>
+      </w:r>
+    </w:p>
+    <w:p>
+      <w:pPr>
+        <w:pStyle w:val="BodyText"/>
+      </w:pPr>
+      <w:r>
+        <w:rPr>
+          <w:b/>
+        </w:rPr>
+        <w:t xml:space="preserve">Acknowledgements</w:t>
+      </w:r>
+    </w:p>
+    <w:p>
+      <w:pPr>
+        <w:pStyle w:val="BodyText"/>
+      </w:pPr>
+      <w:hyperlink r:id="rId36">
+        <w:r>
+          <w:rPr>
+            <w:rStyle w:val="Hyperlink"/>
+          </w:rPr>
+          <w:t xml:space="preserve">Rebecca L. Stubbs</w:t>
+        </w:r>
+      </w:hyperlink>
+      <w:r>
+        <w:br w:type="textWrapping"/>
+      </w:r>
+      <w:r>
+        <w:rPr>
+          <w:i/>
+        </w:rPr>
+        <w:t xml:space="preserve">sharing her modified scripts for runing</w:t>
+      </w:r>
+      <w:r>
+        <w:rPr>
+          <w:i/>
+        </w:rPr>
+        <w:t xml:space="preserve"> </w:t>
+      </w:r>
+      <w:hyperlink r:id="rId37">
+        <w:r>
+          <w:rPr>
+            <w:rStyle w:val="Hyperlink"/>
+            <w:i/>
+          </w:rPr>
+          <w:t xml:space="preserve">PhyPartsPieCharts</w:t>
+        </w:r>
+      </w:hyperlink>
+    </w:p>
+    <w:p>
+      <w:pPr>
+        <w:pStyle w:val="BodyText"/>
+      </w:pPr>
+      <w:hyperlink r:id="rId38">
+        <w:r>
+          <w:rPr>
+            <w:rStyle w:val="Hyperlink"/>
+          </w:rPr>
+          <w:t xml:space="preserve">Andre A Naranjo</w:t>
+        </w:r>
+      </w:hyperlink>
+      <w:r>
+        <w:br w:type="textWrapping"/>
+      </w:r>
+      <w:r>
+        <w:rPr>
+          <w:i/>
+        </w:rPr>
+        <w:t xml:space="preserve">sharing slurm job scripts for running Hybpiper</w:t>
+      </w:r>
+    </w:p>
+    <w:p>
+      <w:pPr>
+        <w:pStyle w:val="BodyText"/>
+      </w:pPr>
+      <w:hyperlink r:id="rId39">
+        <w:r>
+          <w:rPr>
+            <w:rStyle w:val="Hyperlink"/>
+          </w:rPr>
+          <w:t xml:space="preserve">Matt Gitzendanner</w:t>
+        </w:r>
+      </w:hyperlink>
+      <w:r>
+        <w:br w:type="textWrapping"/>
+      </w:r>
+      <w:r>
+        <w:rPr>
+          <w:i/>
+        </w:rPr>
+        <w:t xml:space="preserve">helping with the slurm job schedule and raxml-ng MPI issues and other miscellaneous trouble shooting</w:t>
+      </w:r>
+    </w:p>
+    <w:p>
+      <w:pPr>
+        <w:pStyle w:val="BodyText"/>
+      </w:pPr>
+      <w:r>
+        <w:rPr>
+          <w:rStyle w:val="VerbatimChar"/>
+        </w:rPr>
+        <w:t xml:space="preserve">{r echo=FALSE} date()</w:t>
       </w:r>
     </w:p>
     <w:sectPr/>
@@ -1878,13 +2777,13 @@
       </w:pPr>
     </w:lvl>
   </w:abstractNum>
-  <w:abstractNum w:abstractNumId="99428">
+  <w:abstractNum w:abstractNumId="99418">
     <w:nsid w:val="615f1ed2"/>
     <w:multiLevelType w:val="multilevel"/>
     <w:lvl w:ilvl="0">
       <w:start w:val="8"/>
       <w:numFmt w:val="decimal"/>
-      <w:lvlText w:val="%1)"/>
+      <w:lvlText w:val="%1."/>
       <w:lvlJc w:val="left"/>
       <w:pPr>
         <w:tabs>
@@ -1896,7 +2795,7 @@
     <w:lvl w:ilvl="1">
       <w:start w:val="8"/>
       <w:numFmt w:val="decimal"/>
-      <w:lvlText w:val="%2)"/>
+      <w:lvlText w:val="%2."/>
       <w:lvlJc w:val="left"/>
       <w:pPr>
         <w:tabs>
@@ -1908,7 +2807,7 @@
     <w:lvl w:ilvl="2">
       <w:start w:val="8"/>
       <w:numFmt w:val="decimal"/>
-      <w:lvlText w:val="%3)"/>
+      <w:lvlText w:val="%3."/>
       <w:lvlJc w:val="left"/>
       <w:pPr>
         <w:tabs>
@@ -1920,7 +2819,7 @@
     <w:lvl w:ilvl="3">
       <w:start w:val="8"/>
       <w:numFmt w:val="decimal"/>
-      <w:lvlText w:val="%4)"/>
+      <w:lvlText w:val="%4."/>
       <w:lvlJc w:val="left"/>
       <w:pPr>
         <w:tabs>
@@ -1932,7 +2831,7 @@
     <w:lvl w:ilvl="4">
       <w:start w:val="8"/>
       <w:numFmt w:val="decimal"/>
-      <w:lvlText w:val="%5)"/>
+      <w:lvlText w:val="%5."/>
       <w:lvlJc w:val="left"/>
       <w:pPr>
         <w:tabs>
@@ -1944,7 +2843,7 @@
     <w:lvl w:ilvl="5">
       <w:start w:val="8"/>
       <w:numFmt w:val="decimal"/>
-      <w:lvlText w:val="%6)"/>
+      <w:lvlText w:val="%6."/>
       <w:lvlJc w:val="left"/>
       <w:pPr>
         <w:tabs>
@@ -1956,7 +2855,7 @@
     <w:lvl w:ilvl="6">
       <w:start w:val="8"/>
       <w:numFmt w:val="decimal"/>
-      <w:lvlText w:val="%7)"/>
+      <w:lvlText w:val="%7."/>
       <w:lvlJc w:val="left"/>
       <w:pPr>
         <w:tabs>
@@ -1968,7 +2867,7 @@
     <w:lvl w:ilvl="7">
       <w:start w:val="8"/>
       <w:numFmt w:val="decimal"/>
-      <w:lvlText w:val="%8)"/>
+      <w:lvlText w:val="%8."/>
       <w:lvlJc w:val="left"/>
       <w:pPr>
         <w:tabs>
@@ -1980,7 +2879,7 @@
     <w:lvl w:ilvl="8">
       <w:start w:val="8"/>
       <w:numFmt w:val="decimal"/>
-      <w:lvlText w:val="%9)"/>
+      <w:lvlText w:val="%9."/>
       <w:lvlJc w:val="left"/>
       <w:pPr>
         <w:tabs>
@@ -2003,6 +2902,9 @@
     <w:abstractNumId w:val="991"/>
   </w:num>
   <w:num w:numId="1003">
+    <w:abstractNumId w:val="991"/>
+  </w:num>
+  <w:num w:numId="1004">
     <w:abstractNumId w:val="99411"/>
     <w:lvlOverride w:ilvl="0">
       <w:startOverride w:val="1"/>
@@ -2032,7 +2934,7 @@
       <w:startOverride w:val="1"/>
     </w:lvlOverride>
   </w:num>
-  <w:num w:numId="1004">
+  <w:num w:numId="1005">
     <w:abstractNumId w:val="99412"/>
     <w:lvlOverride w:ilvl="0">
       <w:startOverride w:val="2"/>
@@ -2062,7 +2964,7 @@
       <w:startOverride w:val="2"/>
     </w:lvlOverride>
   </w:num>
-  <w:num w:numId="1005">
+  <w:num w:numId="1006">
     <w:abstractNumId w:val="99413"/>
     <w:lvlOverride w:ilvl="0">
       <w:startOverride w:val="3"/>
@@ -2092,7 +2994,7 @@
       <w:startOverride w:val="3"/>
     </w:lvlOverride>
   </w:num>
-  <w:num w:numId="1006">
+  <w:num w:numId="1007">
     <w:abstractNumId w:val="99411"/>
     <w:lvlOverride w:ilvl="0">
       <w:startOverride w:val="1"/>
@@ -2122,7 +3024,7 @@
       <w:startOverride w:val="1"/>
     </w:lvlOverride>
   </w:num>
-  <w:num w:numId="1007">
+  <w:num w:numId="1008">
     <w:abstractNumId w:val="99413"/>
     <w:lvlOverride w:ilvl="0">
       <w:startOverride w:val="3"/>
@@ -2152,43 +3054,49 @@
       <w:startOverride w:val="3"/>
     </w:lvlOverride>
   </w:num>
-  <w:num w:numId="1008">
+  <w:num w:numId="1009">
     <w:abstractNumId w:val="991"/>
-  </w:num>
-  <w:num w:numId="1009">
-    <w:abstractNumId w:val="99414"/>
-    <w:lvlOverride w:ilvl="0">
-      <w:startOverride w:val="4"/>
-    </w:lvlOverride>
-    <w:lvlOverride w:ilvl="1">
-      <w:startOverride w:val="4"/>
-    </w:lvlOverride>
-    <w:lvlOverride w:ilvl="2">
-      <w:startOverride w:val="4"/>
-    </w:lvlOverride>
-    <w:lvlOverride w:ilvl="3">
-      <w:startOverride w:val="4"/>
-    </w:lvlOverride>
-    <w:lvlOverride w:ilvl="4">
-      <w:startOverride w:val="4"/>
-    </w:lvlOverride>
-    <w:lvlOverride w:ilvl="5">
-      <w:startOverride w:val="4"/>
-    </w:lvlOverride>
-    <w:lvlOverride w:ilvl="6">
-      <w:startOverride w:val="4"/>
-    </w:lvlOverride>
-    <w:lvlOverride w:ilvl="7">
-      <w:startOverride w:val="4"/>
-    </w:lvlOverride>
-    <w:lvlOverride w:ilvl="8">
-      <w:startOverride w:val="4"/>
-    </w:lvlOverride>
   </w:num>
   <w:num w:numId="1010">
     <w:abstractNumId w:val="991"/>
   </w:num>
   <w:num w:numId="1011">
+    <w:abstractNumId w:val="991"/>
+  </w:num>
+  <w:num w:numId="1012">
+    <w:abstractNumId w:val="99414"/>
+    <w:lvlOverride w:ilvl="0">
+      <w:startOverride w:val="4"/>
+    </w:lvlOverride>
+    <w:lvlOverride w:ilvl="1">
+      <w:startOverride w:val="4"/>
+    </w:lvlOverride>
+    <w:lvlOverride w:ilvl="2">
+      <w:startOverride w:val="4"/>
+    </w:lvlOverride>
+    <w:lvlOverride w:ilvl="3">
+      <w:startOverride w:val="4"/>
+    </w:lvlOverride>
+    <w:lvlOverride w:ilvl="4">
+      <w:startOverride w:val="4"/>
+    </w:lvlOverride>
+    <w:lvlOverride w:ilvl="5">
+      <w:startOverride w:val="4"/>
+    </w:lvlOverride>
+    <w:lvlOverride w:ilvl="6">
+      <w:startOverride w:val="4"/>
+    </w:lvlOverride>
+    <w:lvlOverride w:ilvl="7">
+      <w:startOverride w:val="4"/>
+    </w:lvlOverride>
+    <w:lvlOverride w:ilvl="8">
+      <w:startOverride w:val="4"/>
+    </w:lvlOverride>
+  </w:num>
+  <w:num w:numId="1013">
+    <w:abstractNumId w:val="991"/>
+  </w:num>
+  <w:num w:numId="1014">
     <w:abstractNumId w:val="99415"/>
     <w:lvlOverride w:ilvl="0">
       <w:startOverride w:val="5"/>
@@ -2218,8 +3126,8 @@
       <w:startOverride w:val="5"/>
     </w:lvlOverride>
   </w:num>
-  <w:num w:numId="1012">
-    <w:abstractNumId w:val="99428"/>
+  <w:num w:numId="1015">
+    <w:abstractNumId w:val="99418"/>
     <w:lvlOverride w:ilvl="0">
       <w:startOverride w:val="8"/>
     </w:lvlOverride>
@@ -2247,6 +3155,15 @@
     <w:lvlOverride w:ilvl="8">
       <w:startOverride w:val="8"/>
     </w:lvlOverride>
+  </w:num>
+  <w:num w:numId="1016">
+    <w:abstractNumId w:val="991"/>
+  </w:num>
+  <w:num w:numId="1017">
+    <w:abstractNumId w:val="991"/>
+  </w:num>
+  <w:num w:numId="1018">
+    <w:abstractNumId w:val="991"/>
   </w:num>
 </w:numbering>
 </file>

</xml_diff>

<commit_message>
add workingflow diagram and JJ's scripts
</commit_message>
<xml_diff>
--- a/README.docx
+++ b/README.docx
@@ -217,42 +217,80 @@
     </w:p>
     <w:p>
       <w:pPr>
+        <w:pStyle w:val="CaptionedFigure"/>
+      </w:pPr>
+      <w:r>
+        <w:drawing>
+          <wp:inline>
+            <wp:extent cx="5334000" cy="3692769"/>
+            <wp:effectExtent b="0" l="0" r="0" t="0"/>
+            <wp:docPr descr="workingflow diagram" title="" id="1" name="Picture"/>
+            <a:graphic>
+              <a:graphicData uri="http://schemas.openxmlformats.org/drawingml/2006/picture">
+                <pic:pic>
+                  <pic:nvPicPr>
+                    <pic:cNvPr descr="./figure/working_flowing.jpg" id="0" name="Picture"/>
+                    <pic:cNvPicPr>
+                      <a:picLocks noChangeArrowheads="1" noChangeAspect="1"/>
+                    </pic:cNvPicPr>
+                  </pic:nvPicPr>
+                  <pic:blipFill>
+                    <a:blip r:embed="rId23"/>
+                    <a:stretch>
+                      <a:fillRect/>
+                    </a:stretch>
+                  </pic:blipFill>
+                  <pic:spPr bwMode="auto">
+                    <a:xfrm>
+                      <a:off x="0" y="0"/>
+                      <a:ext cx="5334000" cy="3692769"/>
+                    </a:xfrm>
+                    <a:prstGeom prst="rect">
+                      <a:avLst/>
+                    </a:prstGeom>
+                    <a:noFill/>
+                    <a:ln w="9525">
+                      <a:noFill/>
+                      <a:headEnd/>
+                      <a:tailEnd/>
+                    </a:ln>
+                  </pic:spPr>
+                </pic:pic>
+              </a:graphicData>
+            </a:graphic>
+          </wp:inline>
+        </w:drawing>
+      </w:r>
+    </w:p>
+    <w:p>
+      <w:pPr>
+        <w:pStyle w:val="ImageCaption"/>
+      </w:pPr>
+      <w:r>
+        <w:t xml:space="preserve">workingflow diagram</w:t>
+      </w:r>
+    </w:p>
+    <w:p>
+      <w:pPr>
+        <w:pStyle w:val="Heading2"/>
+      </w:pPr>
+      <w:bookmarkStart w:id="24" w:name="data"/>
+      <w:r>
+        <w:t xml:space="preserve">Data</w:t>
+      </w:r>
+      <w:bookmarkEnd w:id="24"/>
+    </w:p>
+    <w:p>
+      <w:pPr>
         <w:pStyle w:val="FirstParagraph"/>
       </w:pPr>
       <w:r>
-        <w:rPr>
-          <w:i/>
-        </w:rPr>
-        <w:t xml:space="preserve">need to addin a workingflow diagram</w:t>
-      </w:r>
-      <w:r>
-        <w:rPr>
-          <w:i/>
-        </w:rPr>
-        <w:t xml:space="preserve"> </w:t>
-      </w:r>
-    </w:p>
-    <w:p>
-      <w:pPr>
-        <w:pStyle w:val="Heading2"/>
-      </w:pPr>
-      <w:bookmarkStart w:id="23" w:name="data"/>
-      <w:r>
-        <w:t xml:space="preserve">Data</w:t>
-      </w:r>
-      <w:bookmarkEnd w:id="23"/>
-    </w:p>
-    <w:p>
-      <w:pPr>
-        <w:pStyle w:val="FirstParagraph"/>
-      </w:pPr>
-      <w:r>
         <w:t xml:space="preserve">The data used in this instruction was generated by</w:t>
       </w:r>
       <w:r>
         <w:t xml:space="preserve"> </w:t>
       </w:r>
-      <w:hyperlink r:id="rId24">
+      <w:hyperlink r:id="rId25">
         <w:r>
           <w:rPr>
             <w:rStyle w:val="Hyperlink"/>
@@ -385,11 +423,11 @@
       <w:pPr>
         <w:pStyle w:val="Heading2"/>
       </w:pPr>
-      <w:bookmarkStart w:id="25" w:name="assembly-methods"/>
+      <w:bookmarkStart w:id="26" w:name="assembly-methods"/>
       <w:r>
         <w:t xml:space="preserve">Assembly methods</w:t>
       </w:r>
-      <w:bookmarkEnd w:id="25"/>
+      <w:bookmarkEnd w:id="26"/>
     </w:p>
     <w:p>
       <w:pPr>
@@ -415,7 +453,7 @@
       <w:pPr>
         <w:pStyle w:val="FirstParagraph"/>
       </w:pPr>
-      <w:hyperlink r:id="rId26">
+      <w:hyperlink r:id="rId27">
         <w:r>
           <w:rPr>
             <w:rStyle w:val="Hyperlink"/>
@@ -428,7 +466,7 @@
       <w:pPr>
         <w:pStyle w:val="BodyText"/>
       </w:pPr>
-      <w:hyperlink r:id="rId27">
+      <w:hyperlink r:id="rId28">
         <w:r>
           <w:rPr>
             <w:rStyle w:val="Hyperlink"/>
@@ -453,7 +491,7 @@
       <w:pPr>
         <w:pStyle w:val="FirstParagraph"/>
       </w:pPr>
-      <w:hyperlink r:id="rId28">
+      <w:hyperlink r:id="rId29">
         <w:r>
           <w:rPr>
             <w:rStyle w:val="Hyperlink"/>
@@ -466,7 +504,7 @@
       <w:pPr>
         <w:pStyle w:val="BodyText"/>
       </w:pPr>
-      <w:hyperlink r:id="rId29">
+      <w:hyperlink r:id="rId30">
         <w:r>
           <w:rPr>
             <w:rStyle w:val="Hyperlink"/>
@@ -491,7 +529,7 @@
       <w:pPr>
         <w:pStyle w:val="FirstParagraph"/>
       </w:pPr>
-      <w:hyperlink r:id="rId30">
+      <w:hyperlink r:id="rId31">
         <w:r>
           <w:rPr>
             <w:rStyle w:val="Hyperlink"/>
@@ -504,7 +542,7 @@
       <w:pPr>
         <w:pStyle w:val="BodyText"/>
       </w:pPr>
-      <w:hyperlink r:id="rId31">
+      <w:hyperlink r:id="rId32">
         <w:r>
           <w:rPr>
             <w:rStyle w:val="Hyperlink"/>
@@ -529,7 +567,7 @@
         </w:rPr>
         <w:t xml:space="preserve"> </w:t>
       </w:r>
-      <w:hyperlink r:id="rId27">
+      <w:hyperlink r:id="rId28">
         <w:r>
           <w:rPr>
             <w:rStyle w:val="Hyperlink"/>
@@ -549,11 +587,11 @@
       <w:pPr>
         <w:pStyle w:val="Heading3"/>
       </w:pPr>
-      <w:bookmarkStart w:id="32" w:name="hybpiper"/>
+      <w:bookmarkStart w:id="33" w:name="hybpiper"/>
       <w:r>
         <w:t xml:space="preserve">HybPiper</w:t>
       </w:r>
-      <w:bookmarkEnd w:id="32"/>
+      <w:bookmarkEnd w:id="33"/>
     </w:p>
     <w:p>
       <w:pPr>
@@ -638,7 +676,7 @@
         <w:pStyle w:val="FirstParagraph"/>
       </w:pPr>
       <w:r>
-        <w:t xml:space="preserve">This bash script will take two input files: one is sample ID file, and the other is sequence ID table.</w:t>
+        <w:t xml:space="preserve">This bash script will take two input files: one is sample ID file, and the other is sequence ID table. The formact and content of each file is as shown below:</w:t>
       </w:r>
     </w:p>
     <w:p>
@@ -1289,58 +1327,55 @@
         </w:numPr>
       </w:pPr>
       <w:r>
-        <w:t xml:space="preserve">Phyx</w:t>
-      </w:r>
-    </w:p>
-    <w:p>
-      <w:pPr>
-        <w:pStyle w:val="SourceCode"/>
-      </w:pPr>
-      <w:r>
-        <w:rPr>
-          <w:rStyle w:val="VerbatimChar"/>
-        </w:rPr>
-        <w:t xml:space="preserve">+ rename  </w:t>
+        <w:t xml:space="preserve">Phyx — rename sequence names</w:t>
       </w:r>
       <w:r>
         <w:br w:type="textWrapping"/>
       </w:r>
-      <w:r>
-        <w:rPr>
-          <w:rStyle w:val="VerbatimChar"/>
-        </w:rPr>
-        <w:t xml:space="preserve">+ concatenation  </w:t>
+    </w:p>
+    <w:p>
+      <w:pPr>
+        <w:pStyle w:val="Compact"/>
+        <w:numPr>
+          <w:numId w:val="1015"/>
+          <w:ilvl w:val="0"/>
+        </w:numPr>
+      </w:pPr>
+      <w:r>
+        <w:t xml:space="preserve">TrimAL — remove gaps in the alignment</w:t>
+      </w:r>
+    </w:p>
+    <w:p>
+      <w:pPr>
+        <w:pStyle w:val="FirstParagraph"/>
+      </w:pPr>
+      <w:r>
+        <w:rPr>
+          <w:b/>
+        </w:rPr>
+        <w:t xml:space="preserve">Outgroup</w:t>
       </w:r>
       <w:r>
         <w:br w:type="textWrapping"/>
       </w:r>
       <w:r>
         <w:rPr>
-          <w:rStyle w:val="VerbatimChar"/>
-        </w:rPr>
-        <w:t xml:space="preserve">+ remove gaps and ambiguity  </w:t>
-      </w:r>
-    </w:p>
-    <w:p>
-      <w:pPr>
-        <w:pStyle w:val="FirstParagraph"/>
-      </w:pPr>
-      <w:r>
-        <w:rPr>
-          <w:b/>
-        </w:rPr>
-        <w:t xml:space="preserve">Outgroup</w:t>
-      </w:r>
-      <w:r>
-        <w:br w:type="textWrapping"/>
-      </w:r>
+          <w:i/>
+        </w:rPr>
+        <w:t xml:space="preserve">skip this step if you already have outgroup data from Target Enrichment or don’t neeed 1kp data</w:t>
+      </w:r>
+    </w:p>
+    <w:p>
+      <w:pPr>
+        <w:pStyle w:val="BodyText"/>
+      </w:pPr>
       <w:r>
         <w:t xml:space="preserve">Beside the data generated from Target Enrichment of 353 universial probe sets, I also included some species with</w:t>
       </w:r>
       <w:r>
         <w:t xml:space="preserve"> </w:t>
       </w:r>
-      <w:hyperlink r:id="rId33">
+      <w:hyperlink r:id="rId34">
         <w:r>
           <w:rPr>
             <w:rStyle w:val="Hyperlink"/>
@@ -1370,7 +1405,7 @@
           <w:ilvl w:val="0"/>
         </w:numPr>
       </w:pPr>
-      <w:hyperlink r:id="rId34">
+      <w:hyperlink r:id="rId35">
         <w:r>
           <w:rPr>
             <w:rStyle w:val="Hyperlink"/>
@@ -1386,7 +1421,7 @@
           <w:ilvl w:val="0"/>
         </w:numPr>
       </w:pPr>
-      <w:hyperlink r:id="rId33">
+      <w:hyperlink r:id="rId34">
         <w:r>
           <w:rPr>
             <w:rStyle w:val="Hyperlink"/>
@@ -1569,7 +1604,7 @@
       <w:r>
         <w:t xml:space="preserve"> </w:t>
       </w:r>
-      <w:hyperlink r:id="rId35">
+      <w:hyperlink r:id="rId36">
         <w:r>
           <w:rPr>
             <w:rStyle w:val="Hyperlink"/>
@@ -1606,7 +1641,7 @@
         </w:rPr>
         <w:t xml:space="preserve"> </w:t>
       </w:r>
-      <w:hyperlink r:id="rId35">
+      <w:hyperlink r:id="rId36">
         <w:r>
           <w:rPr>
             <w:rStyle w:val="Hyperlink"/>
@@ -1790,7 +1825,7 @@
       <w:pPr>
         <w:pStyle w:val="BodyText"/>
       </w:pPr>
-      <w:hyperlink r:id="rId36">
+      <w:hyperlink r:id="rId37">
         <w:r>
           <w:rPr>
             <w:rStyle w:val="Hyperlink"/>
@@ -1799,7 +1834,24 @@
         </w:r>
       </w:hyperlink>
       <w:r>
-        <w:br w:type="textWrapping"/>
+        <w:t xml:space="preserve"> </w:t>
+      </w:r>
+      <w:r>
+        <w:t xml:space="preserve">&amp;</w:t>
+      </w:r>
+      <w:r>
+        <w:t xml:space="preserve"> </w:t>
+      </w:r>
+      <w:hyperlink r:id="rId38">
+        <w:r>
+          <w:rPr>
+            <w:rStyle w:val="Hyperlink"/>
+          </w:rPr>
+          <w:t xml:space="preserve">Johanna R Jantzen</w:t>
+        </w:r>
+      </w:hyperlink>
+      <w:r>
+        <w:t xml:space="preserve"> </w:t>
       </w:r>
       <w:r>
         <w:rPr>
@@ -1813,7 +1865,7 @@
         </w:rPr>
         <w:t xml:space="preserve"> </w:t>
       </w:r>
-      <w:hyperlink r:id="rId37">
+      <w:hyperlink r:id="rId39">
         <w:r>
           <w:rPr>
             <w:rStyle w:val="Hyperlink"/>
@@ -1827,7 +1879,7 @@
       <w:pPr>
         <w:pStyle w:val="BodyText"/>
       </w:pPr>
-      <w:hyperlink r:id="rId38">
+      <w:hyperlink r:id="rId40">
         <w:r>
           <w:rPr>
             <w:rStyle w:val="Hyperlink"/>
@@ -1849,7 +1901,7 @@
       <w:pPr>
         <w:pStyle w:val="BodyText"/>
       </w:pPr>
-      <w:hyperlink r:id="rId39">
+      <w:hyperlink r:id="rId41">
         <w:r>
           <w:rPr>
             <w:rStyle w:val="Hyperlink"/>
@@ -1865,17 +1917,6 @@
           <w:i/>
         </w:rPr>
         <w:t xml:space="preserve">helping with the slurm job schedule and raxml-ng MPI issues and other miscellaneous trouble shooting</w:t>
-      </w:r>
-    </w:p>
-    <w:p>
-      <w:pPr>
-        <w:pStyle w:val="BodyText"/>
-      </w:pPr>
-      <w:r>
-        <w:rPr>
-          <w:rStyle w:val="VerbatimChar"/>
-        </w:rPr>
-        <w:t xml:space="preserve">{r echo=FALSE} date()</w:t>
       </w:r>
     </w:p>
     <w:sectPr/>

</xml_diff>